<commit_message>
Add HTTP status code.
</commit_message>
<xml_diff>
--- a/http/cn.docx
+++ b/http/cn.docx
@@ -754,10 +754,302 @@
         <w:t>，跨站追踪）。</w:t>
       </w:r>
     </w:p>
-    <w:p>
+    <w:p/>
+    <w:p>
+      <w:r>
+        <w:rPr>
+          <w:rFonts w:hint="eastAsia"/>
+        </w:rPr>
+        <w:t>三、</w:t>
+      </w:r>
+      <w:r>
+        <w:rPr>
+          <w:rFonts w:hint="eastAsia"/>
+        </w:rPr>
+        <w:t xml:space="preserve">HTTP </w:t>
+      </w:r>
+      <w:r>
+        <w:rPr>
+          <w:rFonts w:hint="eastAsia"/>
+        </w:rPr>
+        <w:t>状态码</w:t>
+      </w:r>
+    </w:p>
+    <w:p>
+      <w:pPr>
+        <w:rPr>
+          <w:rFonts w:hint="eastAsia"/>
+        </w:rPr>
+      </w:pPr>
+      <w:r>
+        <w:rPr>
+          <w:rFonts w:hint="eastAsia"/>
+        </w:rPr>
+        <w:t>服务器返回的</w:t>
+      </w:r>
+      <w:r>
+        <w:rPr>
+          <w:rFonts w:hint="eastAsia"/>
+        </w:rPr>
+        <w:t xml:space="preserve"> </w:t>
+      </w:r>
+      <w:r>
+        <w:rPr>
+          <w:rFonts w:hint="eastAsia"/>
+        </w:rPr>
+        <w:t>响应报文</w:t>
+      </w:r>
+      <w:r>
+        <w:rPr>
+          <w:rFonts w:hint="eastAsia"/>
+        </w:rPr>
+        <w:t xml:space="preserve"> </w:t>
+      </w:r>
+      <w:r>
+        <w:rPr>
+          <w:rFonts w:hint="eastAsia"/>
+        </w:rPr>
+        <w:t>中第一行为状态行，包含了状态码以及原因短语，用来告知客户端请求的结果。</w:t>
+      </w:r>
+    </w:p>
+    <w:p/>
+    <w:p>
+      <w:pPr>
+        <w:rPr>
+          <w:rFonts w:hint="eastAsia"/>
+        </w:rPr>
+      </w:pPr>
+      <w:r>
+        <w:rPr>
+          <w:rFonts w:hint="eastAsia"/>
+        </w:rPr>
+        <w:t>状态码</w:t>
+      </w:r>
+      <w:r>
+        <w:rPr>
+          <w:rFonts w:hint="eastAsia"/>
+        </w:rPr>
+        <w:tab/>
+      </w:r>
+      <w:r>
+        <w:tab/>
+      </w:r>
+      <w:r>
+        <w:rPr>
+          <w:rFonts w:hint="eastAsia"/>
+        </w:rPr>
+        <w:t>类别</w:t>
+      </w:r>
+      <w:r>
+        <w:rPr>
+          <w:rFonts w:hint="eastAsia"/>
+        </w:rPr>
+        <w:tab/>
+      </w:r>
+      <w:r>
+        <w:tab/>
+      </w:r>
+      <w:r>
+        <w:tab/>
+      </w:r>
       <w:bookmarkStart w:id="0" w:name="_GoBack"/>
       <w:bookmarkEnd w:id="0"/>
-    </w:p>
+      <w:r>
+        <w:rPr>
+          <w:rFonts w:hint="eastAsia"/>
+        </w:rPr>
+        <w:t>原因短语</w:t>
+      </w:r>
+    </w:p>
+    <w:p>
+      <w:pPr>
+        <w:rPr>
+          <w:rFonts w:hint="eastAsia"/>
+        </w:rPr>
+      </w:pPr>
+      <w:r>
+        <w:rPr>
+          <w:rFonts w:hint="eastAsia"/>
+        </w:rPr>
+        <w:t>1XX</w:t>
+      </w:r>
+      <w:r>
+        <w:rPr>
+          <w:rFonts w:hint="eastAsia"/>
+        </w:rPr>
+        <w:tab/>
+        <w:t>Informational</w:t>
+      </w:r>
+      <w:r>
+        <w:rPr>
+          <w:rFonts w:hint="eastAsia"/>
+        </w:rPr>
+        <w:t>（信息性状态码）</w:t>
+      </w:r>
+      <w:r>
+        <w:rPr>
+          <w:rFonts w:hint="eastAsia"/>
+        </w:rPr>
+        <w:tab/>
+      </w:r>
+      <w:r>
+        <w:rPr>
+          <w:rFonts w:hint="eastAsia"/>
+        </w:rPr>
+        <w:t>接收的请求正在处理</w:t>
+      </w:r>
+    </w:p>
+    <w:p>
+      <w:pPr>
+        <w:rPr>
+          <w:rFonts w:hint="eastAsia"/>
+        </w:rPr>
+      </w:pPr>
+      <w:r>
+        <w:rPr>
+          <w:rFonts w:hint="eastAsia"/>
+        </w:rPr>
+        <w:t>2XX</w:t>
+      </w:r>
+      <w:r>
+        <w:rPr>
+          <w:rFonts w:hint="eastAsia"/>
+        </w:rPr>
+        <w:tab/>
+        <w:t>Success</w:t>
+      </w:r>
+      <w:r>
+        <w:rPr>
+          <w:rFonts w:hint="eastAsia"/>
+        </w:rPr>
+        <w:t>（成功状态码）</w:t>
+      </w:r>
+      <w:r>
+        <w:rPr>
+          <w:rFonts w:hint="eastAsia"/>
+        </w:rPr>
+        <w:tab/>
+      </w:r>
+      <w:r>
+        <w:tab/>
+      </w:r>
+      <w:r>
+        <w:rPr>
+          <w:rFonts w:hint="eastAsia"/>
+        </w:rPr>
+        <w:t>请求正常处理完毕</w:t>
+      </w:r>
+    </w:p>
+    <w:p>
+      <w:pPr>
+        <w:rPr>
+          <w:rFonts w:hint="eastAsia"/>
+        </w:rPr>
+      </w:pPr>
+      <w:r>
+        <w:rPr>
+          <w:rFonts w:hint="eastAsia"/>
+        </w:rPr>
+        <w:t>3XX</w:t>
+      </w:r>
+      <w:r>
+        <w:rPr>
+          <w:rFonts w:hint="eastAsia"/>
+        </w:rPr>
+        <w:tab/>
+        <w:t>Redirection</w:t>
+      </w:r>
+      <w:r>
+        <w:rPr>
+          <w:rFonts w:hint="eastAsia"/>
+        </w:rPr>
+        <w:t>（重定向状态码）</w:t>
+      </w:r>
+      <w:r>
+        <w:rPr>
+          <w:rFonts w:hint="eastAsia"/>
+        </w:rPr>
+        <w:tab/>
+      </w:r>
+      <w:r>
+        <w:rPr>
+          <w:rFonts w:hint="eastAsia"/>
+        </w:rPr>
+        <w:t>需要进行附加操作以完成请求</w:t>
+      </w:r>
+    </w:p>
+    <w:p>
+      <w:pPr>
+        <w:rPr>
+          <w:rFonts w:hint="eastAsia"/>
+        </w:rPr>
+      </w:pPr>
+      <w:r>
+        <w:rPr>
+          <w:rFonts w:hint="eastAsia"/>
+        </w:rPr>
+        <w:t>4XX</w:t>
+      </w:r>
+      <w:r>
+        <w:rPr>
+          <w:rFonts w:hint="eastAsia"/>
+        </w:rPr>
+        <w:tab/>
+        <w:t>Client Error</w:t>
+      </w:r>
+      <w:r>
+        <w:rPr>
+          <w:rFonts w:hint="eastAsia"/>
+        </w:rPr>
+        <w:t>（客户端错误状态码）</w:t>
+      </w:r>
+      <w:r>
+        <w:rPr>
+          <w:rFonts w:hint="eastAsia"/>
+        </w:rPr>
+        <w:tab/>
+      </w:r>
+      <w:r>
+        <w:rPr>
+          <w:rFonts w:hint="eastAsia"/>
+        </w:rPr>
+        <w:t>服务器无法处理请求</w:t>
+      </w:r>
+    </w:p>
+    <w:p>
+      <w:r>
+        <w:rPr>
+          <w:rFonts w:hint="eastAsia"/>
+        </w:rPr>
+        <w:t>5XX</w:t>
+      </w:r>
+      <w:r>
+        <w:rPr>
+          <w:rFonts w:hint="eastAsia"/>
+        </w:rPr>
+        <w:tab/>
+        <w:t>Server Error</w:t>
+      </w:r>
+      <w:r>
+        <w:rPr>
+          <w:rFonts w:hint="eastAsia"/>
+        </w:rPr>
+        <w:t>（服务器错误状态码）</w:t>
+      </w:r>
+      <w:r>
+        <w:rPr>
+          <w:rFonts w:hint="eastAsia"/>
+        </w:rPr>
+        <w:tab/>
+      </w:r>
+      <w:r>
+        <w:rPr>
+          <w:rFonts w:hint="eastAsia"/>
+        </w:rPr>
+        <w:t>服务器处理请求出错</w:t>
+      </w:r>
+    </w:p>
+    <w:p/>
     <w:sectPr>
       <w:pgSz w:w="12240" w:h="15840"/>
       <w:pgMar w:top="1440" w:right="1440" w:bottom="1440" w:left="1440" w:header="720" w:footer="720" w:gutter="0"/>

</xml_diff>

<commit_message>
Add generic header field.
</commit_message>
<xml_diff>
--- a/http/cn.docx
+++ b/http/cn.docx
@@ -1640,8 +1640,357 @@
           <w:rFonts w:hint="eastAsia"/>
         </w:rPr>
       </w:pPr>
+    </w:p>
+    <w:p>
+      <w:pPr>
+        <w:rPr>
+          <w:rFonts w:hint="eastAsia"/>
+        </w:rPr>
+      </w:pPr>
+      <w:r>
+        <w:rPr>
+          <w:rFonts w:hint="eastAsia"/>
+        </w:rPr>
+        <w:t>通用首部字段</w:t>
+      </w:r>
+    </w:p>
+    <w:p>
+      <w:pPr>
+        <w:rPr>
+          <w:rFonts w:hint="eastAsia"/>
+        </w:rPr>
+      </w:pPr>
+      <w:r>
+        <w:rPr>
+          <w:rFonts w:hint="eastAsia"/>
+        </w:rPr>
+        <w:t>首部字段名</w:t>
+      </w:r>
+      <w:r>
+        <w:rPr>
+          <w:rFonts w:hint="eastAsia"/>
+        </w:rPr>
+        <w:tab/>
+      </w:r>
+      <w:r>
+        <w:rPr>
+          <w:rFonts w:hint="eastAsia"/>
+        </w:rPr>
+        <w:tab/>
+      </w:r>
+      <w:r>
+        <w:rPr>
+          <w:rFonts w:hint="eastAsia"/>
+        </w:rPr>
+        <w:t>说明</w:t>
+      </w:r>
+    </w:p>
+    <w:p>
+      <w:pPr>
+        <w:rPr>
+          <w:rFonts w:hint="eastAsia"/>
+        </w:rPr>
+      </w:pPr>
+      <w:r>
+        <w:rPr>
+          <w:rFonts w:hint="eastAsia"/>
+        </w:rPr>
+        <w:t>Cache-Control</w:t>
+      </w:r>
+      <w:r>
+        <w:rPr>
+          <w:rFonts w:hint="eastAsia"/>
+        </w:rPr>
+        <w:tab/>
+      </w:r>
+      <w:r>
+        <w:rPr>
+          <w:rFonts w:hint="eastAsia"/>
+        </w:rPr>
+        <w:tab/>
+      </w:r>
+      <w:r>
+        <w:rPr>
+          <w:rFonts w:hint="eastAsia"/>
+        </w:rPr>
+        <w:t>控制缓存的行为</w:t>
+      </w:r>
+    </w:p>
+    <w:p>
+      <w:pPr>
+        <w:rPr>
+          <w:rFonts w:hint="eastAsia"/>
+        </w:rPr>
+      </w:pPr>
+      <w:r>
+        <w:rPr>
+          <w:rFonts w:hint="eastAsia"/>
+        </w:rPr>
+        <w:t>Connection</w:t>
+      </w:r>
+      <w:r>
+        <w:rPr>
+          <w:rFonts w:hint="eastAsia"/>
+        </w:rPr>
+        <w:tab/>
+      </w:r>
+      <w:r>
+        <w:rPr>
+          <w:rFonts w:hint="eastAsia"/>
+        </w:rPr>
+        <w:tab/>
+      </w:r>
+      <w:r>
+        <w:rPr>
+          <w:rFonts w:hint="eastAsia"/>
+        </w:rPr>
+        <w:t>控制不再转发给代理的首部字段、管理持久连接</w:t>
+      </w:r>
+    </w:p>
+    <w:p>
+      <w:pPr>
+        <w:rPr>
+          <w:rFonts w:hint="eastAsia"/>
+        </w:rPr>
+      </w:pPr>
+      <w:r>
+        <w:rPr>
+          <w:rFonts w:hint="eastAsia"/>
+        </w:rPr>
+        <w:t>Date</w:t>
+      </w:r>
+      <w:r>
+        <w:rPr>
+          <w:rFonts w:hint="eastAsia"/>
+        </w:rPr>
+        <w:tab/>
+      </w:r>
+      <w:r>
+        <w:rPr>
+          <w:rFonts w:hint="eastAsia"/>
+        </w:rPr>
+        <w:tab/>
+      </w:r>
+      <w:r>
+        <w:rPr>
+          <w:rFonts w:hint="eastAsia"/>
+        </w:rPr>
+        <w:tab/>
+      </w:r>
+      <w:r>
+        <w:rPr>
+          <w:rFonts w:hint="eastAsia"/>
+        </w:rPr>
+        <w:t>创建报文的日期时间</w:t>
+      </w:r>
+    </w:p>
+    <w:p>
+      <w:pPr>
+        <w:rPr>
+          <w:rFonts w:hint="eastAsia"/>
+        </w:rPr>
+      </w:pPr>
+      <w:r>
+        <w:rPr>
+          <w:rFonts w:hint="eastAsia"/>
+        </w:rPr>
+        <w:t>Pragma</w:t>
+      </w:r>
+      <w:r>
+        <w:rPr>
+          <w:rFonts w:hint="eastAsia"/>
+        </w:rPr>
+        <w:tab/>
+      </w:r>
+      <w:r>
+        <w:rPr>
+          <w:rFonts w:hint="eastAsia"/>
+        </w:rPr>
+        <w:tab/>
+      </w:r>
+      <w:r>
+        <w:rPr>
+          <w:rFonts w:hint="eastAsia"/>
+        </w:rPr>
+        <w:t>报文指令</w:t>
+      </w:r>
+    </w:p>
+    <w:p>
+      <w:pPr>
+        <w:rPr>
+          <w:rFonts w:hint="eastAsia"/>
+        </w:rPr>
+      </w:pPr>
+      <w:r>
+        <w:rPr>
+          <w:rFonts w:hint="eastAsia"/>
+        </w:rPr>
+        <w:t>Trailer</w:t>
+      </w:r>
+      <w:r>
+        <w:rPr>
+          <w:rFonts w:hint="eastAsia"/>
+        </w:rPr>
+        <w:tab/>
+      </w:r>
+      <w:r>
+        <w:rPr>
+          <w:rFonts w:hint="eastAsia"/>
+        </w:rPr>
+        <w:tab/>
+      </w:r>
+      <w:r>
+        <w:rPr>
+          <w:rFonts w:hint="eastAsia"/>
+        </w:rPr>
+        <w:tab/>
+      </w:r>
+      <w:r>
+        <w:rPr>
+          <w:rFonts w:hint="eastAsia"/>
+        </w:rPr>
+        <w:t>报文末端的首部一览</w:t>
+      </w:r>
+    </w:p>
+    <w:p>
+      <w:pPr>
+        <w:rPr>
+          <w:rFonts w:hint="eastAsia"/>
+        </w:rPr>
+      </w:pPr>
+      <w:r>
+        <w:rPr>
+          <w:rFonts w:hint="eastAsia"/>
+        </w:rPr>
+        <w:t>Transfer-Encoding</w:t>
+      </w:r>
+      <w:r>
+        <w:rPr>
+          <w:rFonts w:hint="eastAsia"/>
+        </w:rPr>
+        <w:tab/>
+      </w:r>
+      <w:r>
+        <w:rPr>
+          <w:rFonts w:hint="eastAsia"/>
+        </w:rPr>
+        <w:t>指定报文主体的传输编码方式</w:t>
+      </w:r>
+    </w:p>
+    <w:p>
+      <w:pPr>
+        <w:rPr>
+          <w:rFonts w:hint="eastAsia"/>
+        </w:rPr>
+      </w:pPr>
+      <w:r>
+        <w:rPr>
+          <w:rFonts w:hint="eastAsia"/>
+        </w:rPr>
+        <w:t>Upgrade</w:t>
+      </w:r>
+      <w:r>
+        <w:rPr>
+          <w:rFonts w:hint="eastAsia"/>
+        </w:rPr>
+        <w:tab/>
+      </w:r>
+      <w:r>
+        <w:rPr>
+          <w:rFonts w:hint="eastAsia"/>
+        </w:rPr>
+        <w:tab/>
+      </w:r>
+      <w:r>
+        <w:rPr>
+          <w:rFonts w:hint="eastAsia"/>
+        </w:rPr>
+        <w:t>升级为其他协议</w:t>
+      </w:r>
+    </w:p>
+    <w:p>
+      <w:pPr>
+        <w:rPr>
+          <w:rFonts w:hint="eastAsia"/>
+        </w:rPr>
+      </w:pPr>
+      <w:r>
+        <w:rPr>
+          <w:rFonts w:hint="eastAsia"/>
+        </w:rPr>
+        <w:t>Via</w:t>
+      </w:r>
+      <w:r>
+        <w:rPr>
+          <w:rFonts w:hint="eastAsia"/>
+        </w:rPr>
+        <w:tab/>
+      </w:r>
+      <w:r>
+        <w:rPr>
+          <w:rFonts w:hint="eastAsia"/>
+        </w:rPr>
+        <w:tab/>
+      </w:r>
+      <w:r>
+        <w:rPr>
+          <w:rFonts w:hint="eastAsia"/>
+        </w:rPr>
+        <w:tab/>
+      </w:r>
+      <w:r>
+        <w:rPr>
+          <w:rFonts w:hint="eastAsia"/>
+        </w:rPr>
+        <w:t>代理服务器的相关信息</w:t>
+      </w:r>
+    </w:p>
+    <w:p>
+      <w:pPr>
+        <w:rPr>
+          <w:rFonts w:hint="eastAsia"/>
+        </w:rPr>
+      </w:pPr>
+      <w:r>
+        <w:rPr>
+          <w:rFonts w:hint="eastAsia"/>
+        </w:rPr>
+        <w:t>Warning</w:t>
+      </w:r>
+      <w:r>
+        <w:rPr>
+          <w:rFonts w:hint="eastAsia"/>
+        </w:rPr>
+        <w:tab/>
+      </w:r>
+      <w:r>
+        <w:rPr>
+          <w:rFonts w:hint="eastAsia"/>
+        </w:rPr>
+        <w:tab/>
+      </w:r>
+      <w:r>
+        <w:rPr>
+          <w:rFonts w:hint="eastAsia"/>
+        </w:rPr>
+        <w:t>错误通知</w:t>
+      </w:r>
+    </w:p>
+    <w:p>
+      <w:pPr>
+        <w:rPr>
+          <w:rFonts w:hint="eastAsia"/>
+        </w:rPr>
+      </w:pPr>
       <w:bookmarkStart w:id="0" w:name="_GoBack"/>
       <w:bookmarkEnd w:id="0"/>
+    </w:p>
+    <w:p>
+      <w:pPr>
+        <w:rPr>
+          <w:rFonts w:hint="eastAsia"/>
+        </w:rPr>
+      </w:pPr>
     </w:p>
     <w:p/>
     <w:p/>

</xml_diff>

<commit_message>
Add request header field.
</commit_message>
<xml_diff>
--- a/http/cn.docx
+++ b/http/cn.docx
@@ -1974,6 +1974,718 @@
           <w:rFonts w:hint="eastAsia"/>
         </w:rPr>
         <w:t>错误通知</w:t>
+      </w:r>
+    </w:p>
+    <w:p>
+      <w:pPr>
+        <w:rPr>
+          <w:rFonts w:hint="eastAsia"/>
+        </w:rPr>
+      </w:pPr>
+    </w:p>
+    <w:p>
+      <w:pPr>
+        <w:rPr>
+          <w:rFonts w:hint="eastAsia"/>
+        </w:rPr>
+      </w:pPr>
+      <w:r>
+        <w:rPr>
+          <w:rFonts w:hint="eastAsia"/>
+        </w:rPr>
+        <w:t>请求首部字段</w:t>
+      </w:r>
+    </w:p>
+    <w:p>
+      <w:pPr>
+        <w:rPr>
+          <w:rFonts w:hint="eastAsia"/>
+        </w:rPr>
+      </w:pPr>
+      <w:r>
+        <w:rPr>
+          <w:rFonts w:hint="eastAsia"/>
+        </w:rPr>
+        <w:t>首部字段名</w:t>
+      </w:r>
+      <w:r>
+        <w:rPr>
+          <w:rFonts w:hint="eastAsia"/>
+        </w:rPr>
+        <w:tab/>
+      </w:r>
+      <w:r>
+        <w:rPr>
+          <w:rFonts w:hint="eastAsia"/>
+        </w:rPr>
+        <w:tab/>
+      </w:r>
+      <w:r>
+        <w:rPr>
+          <w:rFonts w:hint="eastAsia"/>
+        </w:rPr>
+        <w:t>说明</w:t>
+      </w:r>
+    </w:p>
+    <w:p>
+      <w:pPr>
+        <w:rPr>
+          <w:rFonts w:hint="eastAsia"/>
+        </w:rPr>
+      </w:pPr>
+      <w:r>
+        <w:rPr>
+          <w:rFonts w:hint="eastAsia"/>
+        </w:rPr>
+        <w:t>Accept</w:t>
+      </w:r>
+      <w:r>
+        <w:rPr>
+          <w:rFonts w:hint="eastAsia"/>
+        </w:rPr>
+        <w:tab/>
+      </w:r>
+      <w:r>
+        <w:rPr>
+          <w:rFonts w:hint="eastAsia"/>
+        </w:rPr>
+        <w:tab/>
+      </w:r>
+      <w:r>
+        <w:rPr>
+          <w:rFonts w:hint="eastAsia"/>
+        </w:rPr>
+        <w:tab/>
+      </w:r>
+      <w:r>
+        <w:rPr>
+          <w:rFonts w:hint="eastAsia"/>
+        </w:rPr>
+        <w:t>用户代理可处理的媒体类型</w:t>
+      </w:r>
+    </w:p>
+    <w:p>
+      <w:pPr>
+        <w:rPr>
+          <w:rFonts w:hint="eastAsia"/>
+        </w:rPr>
+      </w:pPr>
+      <w:r>
+        <w:rPr>
+          <w:rFonts w:hint="eastAsia"/>
+        </w:rPr>
+        <w:t>Accept-Charset</w:t>
+      </w:r>
+      <w:r>
+        <w:rPr>
+          <w:rFonts w:hint="eastAsia"/>
+        </w:rPr>
+        <w:tab/>
+      </w:r>
+      <w:r>
+        <w:rPr>
+          <w:rFonts w:hint="eastAsia"/>
+        </w:rPr>
+        <w:t>优先的字符集</w:t>
+      </w:r>
+    </w:p>
+    <w:p>
+      <w:pPr>
+        <w:rPr>
+          <w:rFonts w:hint="eastAsia"/>
+        </w:rPr>
+      </w:pPr>
+      <w:r>
+        <w:rPr>
+          <w:rFonts w:hint="eastAsia"/>
+        </w:rPr>
+        <w:t>Accept-Encoding</w:t>
+      </w:r>
+      <w:r>
+        <w:rPr>
+          <w:rFonts w:hint="eastAsia"/>
+        </w:rPr>
+        <w:tab/>
+      </w:r>
+      <w:r>
+        <w:rPr>
+          <w:rFonts w:hint="eastAsia"/>
+        </w:rPr>
+        <w:t>优先的内容编码</w:t>
+      </w:r>
+    </w:p>
+    <w:p>
+      <w:pPr>
+        <w:rPr>
+          <w:rFonts w:hint="eastAsia"/>
+        </w:rPr>
+      </w:pPr>
+      <w:r>
+        <w:rPr>
+          <w:rFonts w:hint="eastAsia"/>
+        </w:rPr>
+        <w:t>Accept-Language</w:t>
+      </w:r>
+      <w:r>
+        <w:rPr>
+          <w:rFonts w:hint="eastAsia"/>
+        </w:rPr>
+        <w:tab/>
+      </w:r>
+      <w:r>
+        <w:rPr>
+          <w:rFonts w:hint="eastAsia"/>
+        </w:rPr>
+        <w:t>优先的语言（自然语言）</w:t>
+      </w:r>
+    </w:p>
+    <w:p>
+      <w:pPr>
+        <w:rPr>
+          <w:rFonts w:hint="eastAsia"/>
+        </w:rPr>
+      </w:pPr>
+      <w:r>
+        <w:rPr>
+          <w:rFonts w:hint="eastAsia"/>
+        </w:rPr>
+        <w:t>Authorization</w:t>
+      </w:r>
+      <w:r>
+        <w:rPr>
+          <w:rFonts w:hint="eastAsia"/>
+        </w:rPr>
+        <w:tab/>
+      </w:r>
+      <w:r>
+        <w:rPr>
+          <w:rFonts w:hint="eastAsia"/>
+        </w:rPr>
+        <w:tab/>
+      </w:r>
+      <w:r>
+        <w:rPr>
+          <w:rFonts w:hint="eastAsia"/>
+        </w:rPr>
+        <w:t xml:space="preserve">Web </w:t>
+      </w:r>
+      <w:r>
+        <w:rPr>
+          <w:rFonts w:hint="eastAsia"/>
+        </w:rPr>
+        <w:t>认证信息</w:t>
+      </w:r>
+    </w:p>
+    <w:p>
+      <w:pPr>
+        <w:rPr>
+          <w:rFonts w:hint="eastAsia"/>
+        </w:rPr>
+      </w:pPr>
+      <w:r>
+        <w:rPr>
+          <w:rFonts w:hint="eastAsia"/>
+        </w:rPr>
+        <w:t>Expect</w:t>
+      </w:r>
+      <w:r>
+        <w:rPr>
+          <w:rFonts w:hint="eastAsia"/>
+        </w:rPr>
+        <w:tab/>
+      </w:r>
+      <w:r>
+        <w:rPr>
+          <w:rFonts w:hint="eastAsia"/>
+        </w:rPr>
+        <w:tab/>
+      </w:r>
+      <w:r>
+        <w:rPr>
+          <w:rFonts w:hint="eastAsia"/>
+        </w:rPr>
+        <w:tab/>
+      </w:r>
+      <w:r>
+        <w:rPr>
+          <w:rFonts w:hint="eastAsia"/>
+        </w:rPr>
+        <w:t>期待服务器的特定行为</w:t>
+      </w:r>
+    </w:p>
+    <w:p>
+      <w:pPr>
+        <w:rPr>
+          <w:rFonts w:hint="eastAsia"/>
+        </w:rPr>
+      </w:pPr>
+      <w:r>
+        <w:rPr>
+          <w:rFonts w:hint="eastAsia"/>
+        </w:rPr>
+        <w:t>From</w:t>
+      </w:r>
+      <w:r>
+        <w:rPr>
+          <w:rFonts w:hint="eastAsia"/>
+        </w:rPr>
+        <w:tab/>
+      </w:r>
+      <w:r>
+        <w:rPr>
+          <w:rFonts w:hint="eastAsia"/>
+        </w:rPr>
+        <w:tab/>
+      </w:r>
+      <w:r>
+        <w:rPr>
+          <w:rFonts w:hint="eastAsia"/>
+        </w:rPr>
+        <w:tab/>
+      </w:r>
+      <w:r>
+        <w:rPr>
+          <w:rFonts w:hint="eastAsia"/>
+        </w:rPr>
+        <w:t>用户的电子邮箱地址</w:t>
+      </w:r>
+    </w:p>
+    <w:p>
+      <w:pPr>
+        <w:rPr>
+          <w:rFonts w:hint="eastAsia"/>
+        </w:rPr>
+      </w:pPr>
+      <w:r>
+        <w:rPr>
+          <w:rFonts w:hint="eastAsia"/>
+        </w:rPr>
+        <w:t>Host</w:t>
+      </w:r>
+      <w:r>
+        <w:rPr>
+          <w:rFonts w:hint="eastAsia"/>
+        </w:rPr>
+        <w:tab/>
+      </w:r>
+      <w:r>
+        <w:rPr>
+          <w:rFonts w:hint="eastAsia"/>
+        </w:rPr>
+        <w:tab/>
+      </w:r>
+      <w:r>
+        <w:rPr>
+          <w:rFonts w:hint="eastAsia"/>
+        </w:rPr>
+        <w:tab/>
+      </w:r>
+      <w:r>
+        <w:rPr>
+          <w:rFonts w:hint="eastAsia"/>
+        </w:rPr>
+        <w:t>请求资源所在服务器</w:t>
+      </w:r>
+    </w:p>
+    <w:p>
+      <w:pPr>
+        <w:rPr>
+          <w:rFonts w:hint="eastAsia"/>
+        </w:rPr>
+      </w:pPr>
+      <w:r>
+        <w:rPr>
+          <w:rFonts w:hint="eastAsia"/>
+        </w:rPr>
+        <w:t>If-Match</w:t>
+      </w:r>
+      <w:r>
+        <w:rPr>
+          <w:rFonts w:hint="eastAsia"/>
+        </w:rPr>
+        <w:tab/>
+      </w:r>
+      <w:r>
+        <w:rPr>
+          <w:rFonts w:hint="eastAsia"/>
+        </w:rPr>
+        <w:tab/>
+      </w:r>
+      <w:r>
+        <w:rPr>
+          <w:rFonts w:hint="eastAsia"/>
+        </w:rPr>
+        <w:t>比较实体标记（</w:t>
+      </w:r>
+      <w:r>
+        <w:rPr>
+          <w:rFonts w:hint="eastAsia"/>
+        </w:rPr>
+        <w:t>ETag</w:t>
+      </w:r>
+      <w:r>
+        <w:rPr>
+          <w:rFonts w:hint="eastAsia"/>
+        </w:rPr>
+        <w:t>）</w:t>
+      </w:r>
+    </w:p>
+    <w:p>
+      <w:pPr>
+        <w:rPr>
+          <w:rFonts w:hint="eastAsia"/>
+        </w:rPr>
+      </w:pPr>
+      <w:r>
+        <w:rPr>
+          <w:rFonts w:hint="eastAsia"/>
+        </w:rPr>
+        <w:t>If-Modified-Since</w:t>
+      </w:r>
+      <w:r>
+        <w:rPr>
+          <w:rFonts w:hint="eastAsia"/>
+        </w:rPr>
+        <w:tab/>
+      </w:r>
+      <w:r>
+        <w:rPr>
+          <w:rFonts w:hint="eastAsia"/>
+        </w:rPr>
+        <w:t>比较资源的更新时间</w:t>
+      </w:r>
+    </w:p>
+    <w:p>
+      <w:pPr>
+        <w:rPr>
+          <w:rFonts w:hint="eastAsia"/>
+        </w:rPr>
+      </w:pPr>
+      <w:r>
+        <w:rPr>
+          <w:rFonts w:hint="eastAsia"/>
+        </w:rPr>
+        <w:t>If-None-Match</w:t>
+      </w:r>
+      <w:r>
+        <w:rPr>
+          <w:rFonts w:hint="eastAsia"/>
+        </w:rPr>
+        <w:tab/>
+      </w:r>
+      <w:r>
+        <w:rPr>
+          <w:rFonts w:hint="eastAsia"/>
+        </w:rPr>
+        <w:tab/>
+      </w:r>
+      <w:r>
+        <w:rPr>
+          <w:rFonts w:hint="eastAsia"/>
+        </w:rPr>
+        <w:t>比较实体标记（与</w:t>
+      </w:r>
+      <w:r>
+        <w:rPr>
+          <w:rFonts w:hint="eastAsia"/>
+        </w:rPr>
+        <w:t xml:space="preserve"> If-Match </w:t>
+      </w:r>
+      <w:r>
+        <w:rPr>
+          <w:rFonts w:hint="eastAsia"/>
+        </w:rPr>
+        <w:t>相反）</w:t>
+      </w:r>
+    </w:p>
+    <w:p>
+      <w:pPr>
+        <w:rPr>
+          <w:rFonts w:hint="eastAsia"/>
+        </w:rPr>
+      </w:pPr>
+      <w:r>
+        <w:rPr>
+          <w:rFonts w:hint="eastAsia"/>
+        </w:rPr>
+        <w:t>If-Range</w:t>
+      </w:r>
+      <w:r>
+        <w:rPr>
+          <w:rFonts w:hint="eastAsia"/>
+        </w:rPr>
+        <w:tab/>
+      </w:r>
+      <w:r>
+        <w:rPr>
+          <w:rFonts w:hint="eastAsia"/>
+        </w:rPr>
+        <w:tab/>
+      </w:r>
+      <w:r>
+        <w:rPr>
+          <w:rFonts w:hint="eastAsia"/>
+        </w:rPr>
+        <w:t>资源未更新时发送实体</w:t>
+      </w:r>
+      <w:r>
+        <w:rPr>
+          <w:rFonts w:hint="eastAsia"/>
+        </w:rPr>
+        <w:t xml:space="preserve"> Byte </w:t>
+      </w:r>
+      <w:r>
+        <w:rPr>
+          <w:rFonts w:hint="eastAsia"/>
+        </w:rPr>
+        <w:t>的范围请求</w:t>
+      </w:r>
+    </w:p>
+    <w:p>
+      <w:pPr>
+        <w:rPr>
+          <w:rFonts w:hint="eastAsia"/>
+        </w:rPr>
+      </w:pPr>
+      <w:r>
+        <w:rPr>
+          <w:rFonts w:hint="eastAsia"/>
+        </w:rPr>
+        <w:t>If-Unmodified-Since</w:t>
+      </w:r>
+      <w:r>
+        <w:rPr>
+          <w:rFonts w:hint="eastAsia"/>
+        </w:rPr>
+        <w:tab/>
+      </w:r>
+      <w:r>
+        <w:rPr>
+          <w:rFonts w:hint="eastAsia"/>
+        </w:rPr>
+        <w:t>比较资源的更新时间（与</w:t>
+      </w:r>
+      <w:r>
+        <w:rPr>
+          <w:rFonts w:hint="eastAsia"/>
+        </w:rPr>
+        <w:t xml:space="preserve"> If-Modified-Since </w:t>
+      </w:r>
+      <w:r>
+        <w:rPr>
+          <w:rFonts w:hint="eastAsia"/>
+        </w:rPr>
+        <w:t>相反）</w:t>
+      </w:r>
+    </w:p>
+    <w:p>
+      <w:pPr>
+        <w:rPr>
+          <w:rFonts w:hint="eastAsia"/>
+        </w:rPr>
+      </w:pPr>
+      <w:r>
+        <w:rPr>
+          <w:rFonts w:hint="eastAsia"/>
+        </w:rPr>
+        <w:t>Max-Forwards</w:t>
+      </w:r>
+      <w:r>
+        <w:rPr>
+          <w:rFonts w:hint="eastAsia"/>
+        </w:rPr>
+        <w:tab/>
+      </w:r>
+      <w:r>
+        <w:rPr>
+          <w:rFonts w:hint="eastAsia"/>
+        </w:rPr>
+        <w:tab/>
+      </w:r>
+      <w:r>
+        <w:rPr>
+          <w:rFonts w:hint="eastAsia"/>
+        </w:rPr>
+        <w:t>最大传输逐跳数</w:t>
+      </w:r>
+    </w:p>
+    <w:p>
+      <w:pPr>
+        <w:rPr>
+          <w:rFonts w:hint="eastAsia"/>
+        </w:rPr>
+      </w:pPr>
+      <w:r>
+        <w:rPr>
+          <w:rFonts w:hint="eastAsia"/>
+        </w:rPr>
+        <w:t>Proxy-Authorization</w:t>
+      </w:r>
+      <w:r>
+        <w:rPr>
+          <w:rFonts w:hint="eastAsia"/>
+        </w:rPr>
+        <w:tab/>
+      </w:r>
+      <w:r>
+        <w:rPr>
+          <w:rFonts w:hint="eastAsia"/>
+        </w:rPr>
+        <w:t>代理服务器要求客户端的认证信息</w:t>
+      </w:r>
+    </w:p>
+    <w:p>
+      <w:pPr>
+        <w:rPr>
+          <w:rFonts w:hint="eastAsia"/>
+        </w:rPr>
+      </w:pPr>
+      <w:r>
+        <w:rPr>
+          <w:rFonts w:hint="eastAsia"/>
+        </w:rPr>
+        <w:t>Range</w:t>
+      </w:r>
+      <w:r>
+        <w:rPr>
+          <w:rFonts w:hint="eastAsia"/>
+        </w:rPr>
+        <w:tab/>
+      </w:r>
+      <w:r>
+        <w:rPr>
+          <w:rFonts w:hint="eastAsia"/>
+        </w:rPr>
+        <w:tab/>
+      </w:r>
+      <w:r>
+        <w:rPr>
+          <w:rFonts w:hint="eastAsia"/>
+        </w:rPr>
+        <w:tab/>
+      </w:r>
+      <w:r>
+        <w:rPr>
+          <w:rFonts w:hint="eastAsia"/>
+        </w:rPr>
+        <w:t>实体的字节范围请求</w:t>
+      </w:r>
+    </w:p>
+    <w:p>
+      <w:pPr>
+        <w:rPr>
+          <w:rFonts w:hint="eastAsia"/>
+        </w:rPr>
+      </w:pPr>
+      <w:r>
+        <w:rPr>
+          <w:rFonts w:hint="eastAsia"/>
+        </w:rPr>
+        <w:t>Referer</w:t>
+      </w:r>
+      <w:r>
+        <w:rPr>
+          <w:rFonts w:hint="eastAsia"/>
+        </w:rPr>
+        <w:tab/>
+      </w:r>
+      <w:r>
+        <w:rPr>
+          <w:rFonts w:hint="eastAsia"/>
+        </w:rPr>
+        <w:tab/>
+      </w:r>
+      <w:r>
+        <w:rPr>
+          <w:rFonts w:hint="eastAsia"/>
+        </w:rPr>
+        <w:t>对请求中</w:t>
+      </w:r>
+      <w:r>
+        <w:rPr>
+          <w:rFonts w:hint="eastAsia"/>
+        </w:rPr>
+        <w:t xml:space="preserve"> URI </w:t>
+      </w:r>
+      <w:r>
+        <w:rPr>
+          <w:rFonts w:hint="eastAsia"/>
+        </w:rPr>
+        <w:t>的原始获取方</w:t>
+      </w:r>
+    </w:p>
+    <w:p>
+      <w:pPr>
+        <w:rPr>
+          <w:rFonts w:hint="eastAsia"/>
+        </w:rPr>
+      </w:pPr>
+      <w:r>
+        <w:rPr>
+          <w:rFonts w:hint="eastAsia"/>
+        </w:rPr>
+        <w:t>TE</w:t>
+      </w:r>
+      <w:r>
+        <w:rPr>
+          <w:rFonts w:hint="eastAsia"/>
+        </w:rPr>
+        <w:tab/>
+      </w:r>
+      <w:r>
+        <w:rPr>
+          <w:rFonts w:hint="eastAsia"/>
+        </w:rPr>
+        <w:tab/>
+      </w:r>
+      <w:r>
+        <w:rPr>
+          <w:rFonts w:hint="eastAsia"/>
+        </w:rPr>
+        <w:tab/>
+      </w:r>
+      <w:r>
+        <w:rPr>
+          <w:rFonts w:hint="eastAsia"/>
+        </w:rPr>
+        <w:t>传输编码的优先级</w:t>
+      </w:r>
+    </w:p>
+    <w:p>
+      <w:pPr>
+        <w:rPr>
+          <w:rFonts w:hint="eastAsia"/>
+        </w:rPr>
+      </w:pPr>
+      <w:r>
+        <w:rPr>
+          <w:rFonts w:hint="eastAsia"/>
+        </w:rPr>
+        <w:t>User-Agent</w:t>
+      </w:r>
+      <w:r>
+        <w:rPr>
+          <w:rFonts w:hint="eastAsia"/>
+        </w:rPr>
+        <w:tab/>
+      </w:r>
+      <w:r>
+        <w:rPr>
+          <w:rFonts w:hint="eastAsia"/>
+        </w:rPr>
+        <w:tab/>
+      </w:r>
+      <w:r>
+        <w:rPr>
+          <w:rFonts w:hint="eastAsia"/>
+        </w:rPr>
+        <w:t xml:space="preserve">HTTP </w:t>
+      </w:r>
+      <w:r>
+        <w:rPr>
+          <w:rFonts w:hint="eastAsia"/>
+        </w:rPr>
+        <w:t>客户端程序的信息</w:t>
       </w:r>
     </w:p>
     <w:p>

</xml_diff>

<commit_message>
Add Response header field.
</commit_message>
<xml_diff>
--- a/http/cn.docx
+++ b/http/cn.docx
@@ -2694,8 +2694,364 @@
           <w:rFonts w:hint="eastAsia"/>
         </w:rPr>
       </w:pPr>
+    </w:p>
+    <w:p>
+      <w:pPr>
+        <w:rPr>
+          <w:rFonts w:hint="eastAsia"/>
+        </w:rPr>
+      </w:pPr>
+      <w:r>
+        <w:rPr>
+          <w:rFonts w:hint="eastAsia"/>
+        </w:rPr>
+        <w:t>响应首部字段</w:t>
+      </w:r>
+    </w:p>
+    <w:p>
+      <w:pPr>
+        <w:rPr>
+          <w:rFonts w:hint="eastAsia"/>
+        </w:rPr>
+      </w:pPr>
+      <w:r>
+        <w:rPr>
+          <w:rFonts w:hint="eastAsia"/>
+        </w:rPr>
+        <w:t>首部字段名</w:t>
+      </w:r>
+      <w:r>
+        <w:rPr>
+          <w:rFonts w:hint="eastAsia"/>
+        </w:rPr>
+        <w:tab/>
+      </w:r>
+      <w:r>
+        <w:rPr>
+          <w:rFonts w:hint="eastAsia"/>
+        </w:rPr>
+        <w:tab/>
+      </w:r>
+      <w:r>
+        <w:rPr>
+          <w:rFonts w:hint="eastAsia"/>
+        </w:rPr>
+        <w:t>说明</w:t>
+      </w:r>
+    </w:p>
+    <w:p>
+      <w:pPr>
+        <w:rPr>
+          <w:rFonts w:hint="eastAsia"/>
+        </w:rPr>
+      </w:pPr>
+      <w:r>
+        <w:rPr>
+          <w:rFonts w:hint="eastAsia"/>
+        </w:rPr>
+        <w:t>Accept-Ranges</w:t>
+      </w:r>
+      <w:r>
+        <w:rPr>
+          <w:rFonts w:hint="eastAsia"/>
+        </w:rPr>
+        <w:tab/>
+      </w:r>
+      <w:r>
+        <w:rPr>
+          <w:rFonts w:hint="eastAsia"/>
+        </w:rPr>
+        <w:tab/>
+      </w:r>
+      <w:r>
+        <w:rPr>
+          <w:rFonts w:hint="eastAsia"/>
+        </w:rPr>
+        <w:t>是否接受字节范围请求</w:t>
+      </w:r>
+    </w:p>
+    <w:p>
+      <w:pPr>
+        <w:rPr>
+          <w:rFonts w:hint="eastAsia"/>
+        </w:rPr>
+      </w:pPr>
+      <w:r>
+        <w:rPr>
+          <w:rFonts w:hint="eastAsia"/>
+        </w:rPr>
+        <w:t>Age</w:t>
+      </w:r>
+      <w:r>
+        <w:rPr>
+          <w:rFonts w:hint="eastAsia"/>
+        </w:rPr>
+        <w:tab/>
+      </w:r>
+      <w:r>
+        <w:rPr>
+          <w:rFonts w:hint="eastAsia"/>
+        </w:rPr>
+        <w:tab/>
+      </w:r>
+      <w:r>
+        <w:rPr>
+          <w:rFonts w:hint="eastAsia"/>
+        </w:rPr>
+        <w:tab/>
+      </w:r>
+      <w:r>
+        <w:rPr>
+          <w:rFonts w:hint="eastAsia"/>
+        </w:rPr>
+        <w:t>推算资源创建经过时间</w:t>
+      </w:r>
+    </w:p>
+    <w:p>
+      <w:pPr>
+        <w:rPr>
+          <w:rFonts w:hint="eastAsia"/>
+        </w:rPr>
+      </w:pPr>
+      <w:r>
+        <w:rPr>
+          <w:rFonts w:hint="eastAsia"/>
+        </w:rPr>
+        <w:t>ETag</w:t>
+      </w:r>
+      <w:r>
+        <w:rPr>
+          <w:rFonts w:hint="eastAsia"/>
+        </w:rPr>
+        <w:tab/>
+      </w:r>
+      <w:r>
+        <w:rPr>
+          <w:rFonts w:hint="eastAsia"/>
+        </w:rPr>
+        <w:tab/>
+      </w:r>
+      <w:r>
+        <w:rPr>
+          <w:rFonts w:hint="eastAsia"/>
+        </w:rPr>
+        <w:tab/>
+      </w:r>
+      <w:r>
+        <w:rPr>
+          <w:rFonts w:hint="eastAsia"/>
+        </w:rPr>
+        <w:t>资源的匹配信息</w:t>
+      </w:r>
+    </w:p>
+    <w:p>
+      <w:pPr>
+        <w:rPr>
+          <w:rFonts w:hint="eastAsia"/>
+        </w:rPr>
+      </w:pPr>
+      <w:r>
+        <w:rPr>
+          <w:rFonts w:hint="eastAsia"/>
+        </w:rPr>
+        <w:t>Location</w:t>
+      </w:r>
+      <w:r>
+        <w:rPr>
+          <w:rFonts w:hint="eastAsia"/>
+        </w:rPr>
+        <w:tab/>
+      </w:r>
+      <w:r>
+        <w:rPr>
+          <w:rFonts w:hint="eastAsia"/>
+        </w:rPr>
+        <w:tab/>
+      </w:r>
+      <w:r>
+        <w:rPr>
+          <w:rFonts w:hint="eastAsia"/>
+        </w:rPr>
+        <w:t>令客户端重定向至指定</w:t>
+      </w:r>
+      <w:r>
+        <w:rPr>
+          <w:rFonts w:hint="eastAsia"/>
+        </w:rPr>
+        <w:t xml:space="preserve"> URI</w:t>
+      </w:r>
+    </w:p>
+    <w:p>
+      <w:pPr>
+        <w:rPr>
+          <w:rFonts w:hint="eastAsia"/>
+        </w:rPr>
+      </w:pPr>
+      <w:r>
+        <w:rPr>
+          <w:rFonts w:hint="eastAsia"/>
+        </w:rPr>
+        <w:t>Proxy-Authenticate</w:t>
+      </w:r>
+      <w:r>
+        <w:rPr>
+          <w:rFonts w:hint="eastAsia"/>
+        </w:rPr>
+        <w:tab/>
+      </w:r>
+      <w:r>
+        <w:rPr>
+          <w:rFonts w:hint="eastAsia"/>
+        </w:rPr>
+        <w:t>代理服务器对客户端的认证信息</w:t>
+      </w:r>
+    </w:p>
+    <w:p>
+      <w:pPr>
+        <w:rPr>
+          <w:rFonts w:hint="eastAsia"/>
+        </w:rPr>
+      </w:pPr>
+      <w:r>
+        <w:rPr>
+          <w:rFonts w:hint="eastAsia"/>
+        </w:rPr>
+        <w:t>Retry-After</w:t>
+      </w:r>
+      <w:r>
+        <w:rPr>
+          <w:rFonts w:hint="eastAsia"/>
+        </w:rPr>
+        <w:tab/>
+      </w:r>
+      <w:r>
+        <w:rPr>
+          <w:rFonts w:hint="eastAsia"/>
+        </w:rPr>
+        <w:tab/>
+      </w:r>
+      <w:r>
+        <w:rPr>
+          <w:rFonts w:hint="eastAsia"/>
+        </w:rPr>
+        <w:t>对再次发起请求的时机要求</w:t>
+      </w:r>
+    </w:p>
+    <w:p>
+      <w:pPr>
+        <w:rPr>
+          <w:rFonts w:hint="eastAsia"/>
+        </w:rPr>
+      </w:pPr>
+      <w:r>
+        <w:rPr>
+          <w:rFonts w:hint="eastAsia"/>
+        </w:rPr>
+        <w:t>Server</w:t>
+      </w:r>
+      <w:r>
+        <w:rPr>
+          <w:rFonts w:hint="eastAsia"/>
+        </w:rPr>
+        <w:tab/>
+        <w:t xml:space="preserve">HTTP </w:t>
+      </w:r>
+      <w:r>
+        <w:rPr>
+          <w:rFonts w:hint="eastAsia"/>
+        </w:rPr>
+        <w:tab/>
+      </w:r>
+      <w:r>
+        <w:rPr>
+          <w:rFonts w:hint="eastAsia"/>
+        </w:rPr>
+        <w:tab/>
+      </w:r>
+      <w:r>
+        <w:rPr>
+          <w:rFonts w:hint="eastAsia"/>
+        </w:rPr>
+        <w:t>服务器的安装信息</w:t>
+      </w:r>
+    </w:p>
+    <w:p>
+      <w:pPr>
+        <w:rPr>
+          <w:rFonts w:hint="eastAsia"/>
+        </w:rPr>
+      </w:pPr>
+      <w:r>
+        <w:rPr>
+          <w:rFonts w:hint="eastAsia"/>
+        </w:rPr>
+        <w:t>Vary</w:t>
+      </w:r>
+      <w:r>
+        <w:rPr>
+          <w:rFonts w:hint="eastAsia"/>
+        </w:rPr>
+        <w:tab/>
+      </w:r>
+      <w:r>
+        <w:rPr>
+          <w:rFonts w:hint="eastAsia"/>
+        </w:rPr>
+        <w:tab/>
+      </w:r>
+      <w:r>
+        <w:rPr>
+          <w:rFonts w:hint="eastAsia"/>
+        </w:rPr>
+        <w:tab/>
+      </w:r>
+      <w:r>
+        <w:rPr>
+          <w:rFonts w:hint="eastAsia"/>
+        </w:rPr>
+        <w:t>代理服务器缓存的管理信息</w:t>
+      </w:r>
+    </w:p>
+    <w:p>
+      <w:pPr>
+        <w:rPr>
+          <w:rFonts w:hint="eastAsia"/>
+        </w:rPr>
+      </w:pPr>
+      <w:r>
+        <w:rPr>
+          <w:rFonts w:hint="eastAsia"/>
+        </w:rPr>
+        <w:t>WWW-Authenticate</w:t>
+      </w:r>
+      <w:r>
+        <w:rPr>
+          <w:rFonts w:hint="eastAsia"/>
+        </w:rPr>
+        <w:tab/>
+      </w:r>
+      <w:r>
+        <w:rPr>
+          <w:rFonts w:hint="eastAsia"/>
+        </w:rPr>
+        <w:t>服务器对客户端的认证信息</w:t>
+      </w:r>
+    </w:p>
+    <w:p>
+      <w:pPr>
+        <w:rPr>
+          <w:rFonts w:hint="eastAsia"/>
+        </w:rPr>
+      </w:pPr>
       <w:bookmarkStart w:id="0" w:name="_GoBack"/>
       <w:bookmarkEnd w:id="0"/>
+    </w:p>
+    <w:p>
+      <w:pPr>
+        <w:rPr>
+          <w:rFonts w:hint="eastAsia"/>
+        </w:rPr>
+      </w:pPr>
     </w:p>
     <w:p>
       <w:pPr>

</xml_diff>

<commit_message>
Add Entity header field.
</commit_message>
<xml_diff>
--- a/http/cn.docx
+++ b/http/cn.docx
@@ -3043,8 +3043,369 @@
           <w:rFonts w:hint="eastAsia"/>
         </w:rPr>
       </w:pPr>
+    </w:p>
+    <w:p>
+      <w:pPr>
+        <w:rPr>
+          <w:rFonts w:hint="eastAsia"/>
+        </w:rPr>
+      </w:pPr>
+      <w:r>
+        <w:rPr>
+          <w:rFonts w:hint="eastAsia"/>
+        </w:rPr>
+        <w:t>实体首部字段</w:t>
+      </w:r>
       <w:bookmarkStart w:id="0" w:name="_GoBack"/>
       <w:bookmarkEnd w:id="0"/>
+    </w:p>
+    <w:p>
+      <w:pPr>
+        <w:rPr>
+          <w:rFonts w:hint="eastAsia"/>
+        </w:rPr>
+      </w:pPr>
+      <w:r>
+        <w:rPr>
+          <w:rFonts w:hint="eastAsia"/>
+        </w:rPr>
+        <w:t>首部字段名</w:t>
+      </w:r>
+      <w:r>
+        <w:rPr>
+          <w:rFonts w:hint="eastAsia"/>
+        </w:rPr>
+        <w:tab/>
+      </w:r>
+      <w:r>
+        <w:rPr>
+          <w:rFonts w:hint="eastAsia"/>
+        </w:rPr>
+        <w:tab/>
+      </w:r>
+      <w:r>
+        <w:rPr>
+          <w:rFonts w:hint="eastAsia"/>
+        </w:rPr>
+        <w:t>说明</w:t>
+      </w:r>
+    </w:p>
+    <w:p>
+      <w:pPr>
+        <w:rPr>
+          <w:rFonts w:hint="eastAsia"/>
+        </w:rPr>
+      </w:pPr>
+      <w:r>
+        <w:rPr>
+          <w:rFonts w:hint="eastAsia"/>
+        </w:rPr>
+        <w:t>Allow</w:t>
+      </w:r>
+      <w:r>
+        <w:rPr>
+          <w:rFonts w:hint="eastAsia"/>
+        </w:rPr>
+        <w:tab/>
+      </w:r>
+      <w:r>
+        <w:rPr>
+          <w:rFonts w:hint="eastAsia"/>
+        </w:rPr>
+        <w:tab/>
+      </w:r>
+      <w:r>
+        <w:rPr>
+          <w:rFonts w:hint="eastAsia"/>
+        </w:rPr>
+        <w:tab/>
+      </w:r>
+      <w:r>
+        <w:rPr>
+          <w:rFonts w:hint="eastAsia"/>
+        </w:rPr>
+        <w:t>资源可支持的</w:t>
+      </w:r>
+      <w:r>
+        <w:rPr>
+          <w:rFonts w:hint="eastAsia"/>
+        </w:rPr>
+        <w:t xml:space="preserve"> HTTP </w:t>
+      </w:r>
+      <w:r>
+        <w:rPr>
+          <w:rFonts w:hint="eastAsia"/>
+        </w:rPr>
+        <w:t>方法</w:t>
+      </w:r>
+    </w:p>
+    <w:p>
+      <w:pPr>
+        <w:rPr>
+          <w:rFonts w:hint="eastAsia"/>
+        </w:rPr>
+      </w:pPr>
+      <w:r>
+        <w:rPr>
+          <w:rFonts w:hint="eastAsia"/>
+        </w:rPr>
+        <w:t>Content-Encoding</w:t>
+      </w:r>
+      <w:r>
+        <w:rPr>
+          <w:rFonts w:hint="eastAsia"/>
+        </w:rPr>
+        <w:tab/>
+      </w:r>
+      <w:r>
+        <w:rPr>
+          <w:rFonts w:hint="eastAsia"/>
+        </w:rPr>
+        <w:t>实体主体适用的编码方式</w:t>
+      </w:r>
+    </w:p>
+    <w:p>
+      <w:pPr>
+        <w:rPr>
+          <w:rFonts w:hint="eastAsia"/>
+        </w:rPr>
+      </w:pPr>
+      <w:r>
+        <w:rPr>
+          <w:rFonts w:hint="eastAsia"/>
+        </w:rPr>
+        <w:t>Content-Language</w:t>
+      </w:r>
+      <w:r>
+        <w:rPr>
+          <w:rFonts w:hint="eastAsia"/>
+        </w:rPr>
+        <w:tab/>
+      </w:r>
+      <w:r>
+        <w:rPr>
+          <w:rFonts w:hint="eastAsia"/>
+        </w:rPr>
+        <w:t>实体主体的自然语言</w:t>
+      </w:r>
+    </w:p>
+    <w:p>
+      <w:pPr>
+        <w:rPr>
+          <w:rFonts w:hint="eastAsia"/>
+        </w:rPr>
+      </w:pPr>
+      <w:r>
+        <w:rPr>
+          <w:rFonts w:hint="eastAsia"/>
+        </w:rPr>
+        <w:t>Content-Length</w:t>
+      </w:r>
+      <w:r>
+        <w:rPr>
+          <w:rFonts w:hint="eastAsia"/>
+        </w:rPr>
+        <w:tab/>
+      </w:r>
+      <w:r>
+        <w:rPr>
+          <w:rFonts w:hint="eastAsia"/>
+        </w:rPr>
+        <w:t>实体主体的大小</w:t>
+      </w:r>
+    </w:p>
+    <w:p>
+      <w:pPr>
+        <w:rPr>
+          <w:rFonts w:hint="eastAsia"/>
+        </w:rPr>
+      </w:pPr>
+      <w:r>
+        <w:rPr>
+          <w:rFonts w:hint="eastAsia"/>
+        </w:rPr>
+        <w:t>Content-Location</w:t>
+      </w:r>
+      <w:r>
+        <w:rPr>
+          <w:rFonts w:hint="eastAsia"/>
+        </w:rPr>
+        <w:tab/>
+      </w:r>
+      <w:r>
+        <w:rPr>
+          <w:rFonts w:hint="eastAsia"/>
+        </w:rPr>
+        <w:t>替代对应资源的</w:t>
+      </w:r>
+      <w:r>
+        <w:rPr>
+          <w:rFonts w:hint="eastAsia"/>
+        </w:rPr>
+        <w:t xml:space="preserve"> URI</w:t>
+      </w:r>
+    </w:p>
+    <w:p>
+      <w:pPr>
+        <w:rPr>
+          <w:rFonts w:hint="eastAsia"/>
+        </w:rPr>
+      </w:pPr>
+      <w:r>
+        <w:rPr>
+          <w:rFonts w:hint="eastAsia"/>
+        </w:rPr>
+        <w:t>Content-MD5</w:t>
+      </w:r>
+      <w:r>
+        <w:rPr>
+          <w:rFonts w:hint="eastAsia"/>
+        </w:rPr>
+        <w:tab/>
+      </w:r>
+      <w:r>
+        <w:rPr>
+          <w:rFonts w:hint="eastAsia"/>
+        </w:rPr>
+        <w:tab/>
+      </w:r>
+      <w:r>
+        <w:rPr>
+          <w:rFonts w:hint="eastAsia"/>
+        </w:rPr>
+        <w:t>实体主体的报文摘要</w:t>
+      </w:r>
+    </w:p>
+    <w:p>
+      <w:pPr>
+        <w:rPr>
+          <w:rFonts w:hint="eastAsia"/>
+        </w:rPr>
+      </w:pPr>
+      <w:r>
+        <w:rPr>
+          <w:rFonts w:hint="eastAsia"/>
+        </w:rPr>
+        <w:t>Content-Range</w:t>
+      </w:r>
+      <w:r>
+        <w:rPr>
+          <w:rFonts w:hint="eastAsia"/>
+        </w:rPr>
+        <w:tab/>
+      </w:r>
+      <w:r>
+        <w:rPr>
+          <w:rFonts w:hint="eastAsia"/>
+        </w:rPr>
+        <w:t>实体主体的位置范围</w:t>
+      </w:r>
+    </w:p>
+    <w:p>
+      <w:pPr>
+        <w:rPr>
+          <w:rFonts w:hint="eastAsia"/>
+        </w:rPr>
+      </w:pPr>
+      <w:r>
+        <w:rPr>
+          <w:rFonts w:hint="eastAsia"/>
+        </w:rPr>
+        <w:t>Content-Type</w:t>
+      </w:r>
+      <w:r>
+        <w:rPr>
+          <w:rFonts w:hint="eastAsia"/>
+        </w:rPr>
+        <w:tab/>
+      </w:r>
+      <w:r>
+        <w:rPr>
+          <w:rFonts w:hint="eastAsia"/>
+        </w:rPr>
+        <w:tab/>
+      </w:r>
+      <w:r>
+        <w:rPr>
+          <w:rFonts w:hint="eastAsia"/>
+        </w:rPr>
+        <w:t>实体主体的媒体类型</w:t>
+      </w:r>
+    </w:p>
+    <w:p>
+      <w:pPr>
+        <w:rPr>
+          <w:rFonts w:hint="eastAsia"/>
+        </w:rPr>
+      </w:pPr>
+      <w:r>
+        <w:rPr>
+          <w:rFonts w:hint="eastAsia"/>
+        </w:rPr>
+        <w:t>Expires</w:t>
+      </w:r>
+      <w:r>
+        <w:rPr>
+          <w:rFonts w:hint="eastAsia"/>
+        </w:rPr>
+        <w:tab/>
+      </w:r>
+      <w:r>
+        <w:rPr>
+          <w:rFonts w:hint="eastAsia"/>
+        </w:rPr>
+        <w:tab/>
+      </w:r>
+      <w:r>
+        <w:rPr>
+          <w:rFonts w:hint="eastAsia"/>
+        </w:rPr>
+        <w:tab/>
+      </w:r>
+      <w:r>
+        <w:rPr>
+          <w:rFonts w:hint="eastAsia"/>
+        </w:rPr>
+        <w:t>实体主体过期的日期时间</w:t>
+      </w:r>
+    </w:p>
+    <w:p>
+      <w:pPr>
+        <w:rPr>
+          <w:rFonts w:hint="eastAsia"/>
+        </w:rPr>
+      </w:pPr>
+      <w:r>
+        <w:rPr>
+          <w:rFonts w:hint="eastAsia"/>
+        </w:rPr>
+        <w:t>Last-Modified</w:t>
+      </w:r>
+      <w:r>
+        <w:rPr>
+          <w:rFonts w:hint="eastAsia"/>
+        </w:rPr>
+        <w:tab/>
+      </w:r>
+      <w:r>
+        <w:rPr>
+          <w:rFonts w:hint="eastAsia"/>
+        </w:rPr>
+        <w:tab/>
+      </w:r>
+      <w:r>
+        <w:rPr>
+          <w:rFonts w:hint="eastAsia"/>
+        </w:rPr>
+        <w:t>资源的最后修改日期时间</w:t>
+      </w:r>
+    </w:p>
+    <w:p>
+      <w:pPr>
+        <w:rPr>
+          <w:rFonts w:hint="eastAsia"/>
+        </w:rPr>
+      </w:pPr>
     </w:p>
     <w:p>
       <w:pPr>

</xml_diff>

<commit_message>
Add short and long connections.
</commit_message>
<xml_diff>
--- a/http/cn.docx
+++ b/http/cn.docx
@@ -3056,363 +3056,580 @@
         </w:rPr>
         <w:t>实体首部字段</w:t>
       </w:r>
+    </w:p>
+    <w:p>
+      <w:pPr>
+        <w:rPr>
+          <w:rFonts w:hint="eastAsia"/>
+        </w:rPr>
+      </w:pPr>
+      <w:r>
+        <w:rPr>
+          <w:rFonts w:hint="eastAsia"/>
+        </w:rPr>
+        <w:t>首部字段名</w:t>
+      </w:r>
+      <w:r>
+        <w:rPr>
+          <w:rFonts w:hint="eastAsia"/>
+        </w:rPr>
+        <w:tab/>
+      </w:r>
+      <w:r>
+        <w:rPr>
+          <w:rFonts w:hint="eastAsia"/>
+        </w:rPr>
+        <w:tab/>
+      </w:r>
+      <w:r>
+        <w:rPr>
+          <w:rFonts w:hint="eastAsia"/>
+        </w:rPr>
+        <w:t>说明</w:t>
+      </w:r>
+    </w:p>
+    <w:p>
+      <w:pPr>
+        <w:rPr>
+          <w:rFonts w:hint="eastAsia"/>
+        </w:rPr>
+      </w:pPr>
+      <w:r>
+        <w:rPr>
+          <w:rFonts w:hint="eastAsia"/>
+        </w:rPr>
+        <w:t>Allow</w:t>
+      </w:r>
+      <w:r>
+        <w:rPr>
+          <w:rFonts w:hint="eastAsia"/>
+        </w:rPr>
+        <w:tab/>
+      </w:r>
+      <w:r>
+        <w:rPr>
+          <w:rFonts w:hint="eastAsia"/>
+        </w:rPr>
+        <w:tab/>
+      </w:r>
+      <w:r>
+        <w:rPr>
+          <w:rFonts w:hint="eastAsia"/>
+        </w:rPr>
+        <w:tab/>
+      </w:r>
+      <w:r>
+        <w:rPr>
+          <w:rFonts w:hint="eastAsia"/>
+        </w:rPr>
+        <w:t>资源可支持的</w:t>
+      </w:r>
+      <w:r>
+        <w:rPr>
+          <w:rFonts w:hint="eastAsia"/>
+        </w:rPr>
+        <w:t xml:space="preserve"> HTTP </w:t>
+      </w:r>
+      <w:r>
+        <w:rPr>
+          <w:rFonts w:hint="eastAsia"/>
+        </w:rPr>
+        <w:t>方法</w:t>
+      </w:r>
+    </w:p>
+    <w:p>
+      <w:pPr>
+        <w:rPr>
+          <w:rFonts w:hint="eastAsia"/>
+        </w:rPr>
+      </w:pPr>
+      <w:r>
+        <w:rPr>
+          <w:rFonts w:hint="eastAsia"/>
+        </w:rPr>
+        <w:t>Content-Encoding</w:t>
+      </w:r>
+      <w:r>
+        <w:rPr>
+          <w:rFonts w:hint="eastAsia"/>
+        </w:rPr>
+        <w:tab/>
+      </w:r>
+      <w:r>
+        <w:rPr>
+          <w:rFonts w:hint="eastAsia"/>
+        </w:rPr>
+        <w:t>实体主体适用的编码方式</w:t>
+      </w:r>
+    </w:p>
+    <w:p>
+      <w:pPr>
+        <w:rPr>
+          <w:rFonts w:hint="eastAsia"/>
+        </w:rPr>
+      </w:pPr>
+      <w:r>
+        <w:rPr>
+          <w:rFonts w:hint="eastAsia"/>
+        </w:rPr>
+        <w:t>Content-Language</w:t>
+      </w:r>
+      <w:r>
+        <w:rPr>
+          <w:rFonts w:hint="eastAsia"/>
+        </w:rPr>
+        <w:tab/>
+      </w:r>
+      <w:r>
+        <w:rPr>
+          <w:rFonts w:hint="eastAsia"/>
+        </w:rPr>
+        <w:t>实体主体的自然语言</w:t>
+      </w:r>
+    </w:p>
+    <w:p>
+      <w:pPr>
+        <w:rPr>
+          <w:rFonts w:hint="eastAsia"/>
+        </w:rPr>
+      </w:pPr>
+      <w:r>
+        <w:rPr>
+          <w:rFonts w:hint="eastAsia"/>
+        </w:rPr>
+        <w:t>Content-Length</w:t>
+      </w:r>
+      <w:r>
+        <w:rPr>
+          <w:rFonts w:hint="eastAsia"/>
+        </w:rPr>
+        <w:tab/>
+      </w:r>
+      <w:r>
+        <w:rPr>
+          <w:rFonts w:hint="eastAsia"/>
+        </w:rPr>
+        <w:t>实体主体的大小</w:t>
+      </w:r>
+    </w:p>
+    <w:p>
+      <w:pPr>
+        <w:rPr>
+          <w:rFonts w:hint="eastAsia"/>
+        </w:rPr>
+      </w:pPr>
+      <w:r>
+        <w:rPr>
+          <w:rFonts w:hint="eastAsia"/>
+        </w:rPr>
+        <w:t>Content-Location</w:t>
+      </w:r>
+      <w:r>
+        <w:rPr>
+          <w:rFonts w:hint="eastAsia"/>
+        </w:rPr>
+        <w:tab/>
+      </w:r>
+      <w:r>
+        <w:rPr>
+          <w:rFonts w:hint="eastAsia"/>
+        </w:rPr>
+        <w:t>替代对应资源的</w:t>
+      </w:r>
+      <w:r>
+        <w:rPr>
+          <w:rFonts w:hint="eastAsia"/>
+        </w:rPr>
+        <w:t xml:space="preserve"> URI</w:t>
+      </w:r>
+    </w:p>
+    <w:p>
+      <w:pPr>
+        <w:rPr>
+          <w:rFonts w:hint="eastAsia"/>
+        </w:rPr>
+      </w:pPr>
+      <w:r>
+        <w:rPr>
+          <w:rFonts w:hint="eastAsia"/>
+        </w:rPr>
+        <w:t>Content-MD5</w:t>
+      </w:r>
+      <w:r>
+        <w:rPr>
+          <w:rFonts w:hint="eastAsia"/>
+        </w:rPr>
+        <w:tab/>
+      </w:r>
+      <w:r>
+        <w:rPr>
+          <w:rFonts w:hint="eastAsia"/>
+        </w:rPr>
+        <w:tab/>
+      </w:r>
+      <w:r>
+        <w:rPr>
+          <w:rFonts w:hint="eastAsia"/>
+        </w:rPr>
+        <w:t>实体主体的报文摘要</w:t>
+      </w:r>
+    </w:p>
+    <w:p>
+      <w:pPr>
+        <w:rPr>
+          <w:rFonts w:hint="eastAsia"/>
+        </w:rPr>
+      </w:pPr>
+      <w:r>
+        <w:rPr>
+          <w:rFonts w:hint="eastAsia"/>
+        </w:rPr>
+        <w:t>Content-Range</w:t>
+      </w:r>
+      <w:r>
+        <w:rPr>
+          <w:rFonts w:hint="eastAsia"/>
+        </w:rPr>
+        <w:tab/>
+      </w:r>
+      <w:r>
+        <w:rPr>
+          <w:rFonts w:hint="eastAsia"/>
+        </w:rPr>
+        <w:t>实体主体的位置范围</w:t>
+      </w:r>
+    </w:p>
+    <w:p>
+      <w:pPr>
+        <w:rPr>
+          <w:rFonts w:hint="eastAsia"/>
+        </w:rPr>
+      </w:pPr>
+      <w:r>
+        <w:rPr>
+          <w:rFonts w:hint="eastAsia"/>
+        </w:rPr>
+        <w:t>Content-Type</w:t>
+      </w:r>
+      <w:r>
+        <w:rPr>
+          <w:rFonts w:hint="eastAsia"/>
+        </w:rPr>
+        <w:tab/>
+      </w:r>
+      <w:r>
+        <w:rPr>
+          <w:rFonts w:hint="eastAsia"/>
+        </w:rPr>
+        <w:tab/>
+      </w:r>
+      <w:r>
+        <w:rPr>
+          <w:rFonts w:hint="eastAsia"/>
+        </w:rPr>
+        <w:t>实体主体的媒体类型</w:t>
+      </w:r>
+    </w:p>
+    <w:p>
+      <w:pPr>
+        <w:rPr>
+          <w:rFonts w:hint="eastAsia"/>
+        </w:rPr>
+      </w:pPr>
+      <w:r>
+        <w:rPr>
+          <w:rFonts w:hint="eastAsia"/>
+        </w:rPr>
+        <w:t>Expires</w:t>
+      </w:r>
+      <w:r>
+        <w:rPr>
+          <w:rFonts w:hint="eastAsia"/>
+        </w:rPr>
+        <w:tab/>
+      </w:r>
+      <w:r>
+        <w:rPr>
+          <w:rFonts w:hint="eastAsia"/>
+        </w:rPr>
+        <w:tab/>
+      </w:r>
+      <w:r>
+        <w:rPr>
+          <w:rFonts w:hint="eastAsia"/>
+        </w:rPr>
+        <w:tab/>
+      </w:r>
+      <w:r>
+        <w:rPr>
+          <w:rFonts w:hint="eastAsia"/>
+        </w:rPr>
+        <w:t>实体主体过期的日期时间</w:t>
+      </w:r>
+    </w:p>
+    <w:p>
+      <w:pPr>
+        <w:rPr>
+          <w:rFonts w:hint="eastAsia"/>
+        </w:rPr>
+      </w:pPr>
+      <w:r>
+        <w:rPr>
+          <w:rFonts w:hint="eastAsia"/>
+        </w:rPr>
+        <w:t>Last-Modified</w:t>
+      </w:r>
+      <w:r>
+        <w:rPr>
+          <w:rFonts w:hint="eastAsia"/>
+        </w:rPr>
+        <w:tab/>
+      </w:r>
+      <w:r>
+        <w:rPr>
+          <w:rFonts w:hint="eastAsia"/>
+        </w:rPr>
+        <w:tab/>
+      </w:r>
+      <w:r>
+        <w:rPr>
+          <w:rFonts w:hint="eastAsia"/>
+        </w:rPr>
+        <w:t>资源的最后修改日期时间</w:t>
+      </w:r>
+    </w:p>
+    <w:p>
+      <w:pPr>
+        <w:rPr>
+          <w:rFonts w:hint="eastAsia"/>
+        </w:rPr>
+      </w:pPr>
+    </w:p>
+    <w:p>
+      <w:pPr>
+        <w:rPr>
+          <w:rFonts w:hint="eastAsia"/>
+        </w:rPr>
+      </w:pPr>
+      <w:r>
+        <w:rPr>
+          <w:rFonts w:hint="eastAsia"/>
+        </w:rPr>
+        <w:t>五、具体应用</w:t>
+      </w:r>
+    </w:p>
+    <w:p>
+      <w:pPr>
+        <w:rPr>
+          <w:rFonts w:hint="eastAsia"/>
+        </w:rPr>
+      </w:pPr>
+      <w:r>
+        <w:rPr>
+          <w:rFonts w:hint="eastAsia"/>
+        </w:rPr>
+        <w:t>连接管理</w:t>
+      </w:r>
+    </w:p>
+    <w:p>
+      <w:pPr>
+        <w:rPr>
+          <w:rFonts w:hint="eastAsia"/>
+        </w:rPr>
+      </w:pPr>
+      <w:r>
+        <w:rPr>
+          <w:rFonts w:hint="eastAsia"/>
+        </w:rPr>
+        <w:t xml:space="preserve">1. </w:t>
+      </w:r>
+      <w:r>
+        <w:rPr>
+          <w:rFonts w:hint="eastAsia"/>
+        </w:rPr>
+        <w:t>短连接与长连接</w:t>
+      </w:r>
+    </w:p>
+    <w:p>
+      <w:pPr>
+        <w:rPr>
+          <w:rFonts w:hint="eastAsia"/>
+        </w:rPr>
+      </w:pPr>
+      <w:r>
+        <w:rPr>
+          <w:rFonts w:hint="eastAsia"/>
+        </w:rPr>
+        <w:t>当浏览器访问一个包含多张图片的</w:t>
+      </w:r>
+      <w:r>
+        <w:rPr>
+          <w:rFonts w:hint="eastAsia"/>
+        </w:rPr>
+        <w:t xml:space="preserve"> HTML </w:t>
+      </w:r>
+      <w:r>
+        <w:rPr>
+          <w:rFonts w:hint="eastAsia"/>
+        </w:rPr>
+        <w:t>页面时，除了请求访问</w:t>
+      </w:r>
+      <w:r>
+        <w:rPr>
+          <w:rFonts w:hint="eastAsia"/>
+        </w:rPr>
+        <w:t xml:space="preserve"> HTML </w:t>
+      </w:r>
+      <w:r>
+        <w:rPr>
+          <w:rFonts w:hint="eastAsia"/>
+        </w:rPr>
+        <w:t>页面资源，还会请求图片资源。如果每进行一次</w:t>
+      </w:r>
+      <w:r>
+        <w:rPr>
+          <w:rFonts w:hint="eastAsia"/>
+        </w:rPr>
+        <w:t xml:space="preserve"> HTTP </w:t>
+      </w:r>
+      <w:r>
+        <w:rPr>
+          <w:rFonts w:hint="eastAsia"/>
+        </w:rPr>
+        <w:t>通信就要新建一个</w:t>
+      </w:r>
+      <w:r>
+        <w:rPr>
+          <w:rFonts w:hint="eastAsia"/>
+        </w:rPr>
+        <w:t xml:space="preserve"> TCP </w:t>
+      </w:r>
+      <w:r>
+        <w:rPr>
+          <w:rFonts w:hint="eastAsia"/>
+        </w:rPr>
+        <w:t>连接，那么开销会很大。</w:t>
+      </w:r>
+    </w:p>
+    <w:p>
+      <w:pPr>
+        <w:rPr>
+          <w:rFonts w:hint="eastAsia"/>
+        </w:rPr>
+      </w:pPr>
+      <w:r>
+        <w:rPr>
+          <w:rFonts w:hint="eastAsia"/>
+        </w:rPr>
+        <w:t>长连接只需要建立一次</w:t>
+      </w:r>
+      <w:r>
+        <w:rPr>
+          <w:rFonts w:hint="eastAsia"/>
+        </w:rPr>
+        <w:t xml:space="preserve"> TCP </w:t>
+      </w:r>
+      <w:r>
+        <w:rPr>
+          <w:rFonts w:hint="eastAsia"/>
+        </w:rPr>
+        <w:t>连接就能进行多次</w:t>
+      </w:r>
+      <w:r>
+        <w:rPr>
+          <w:rFonts w:hint="eastAsia"/>
+        </w:rPr>
+        <w:t xml:space="preserve"> HTTP </w:t>
+      </w:r>
+      <w:r>
+        <w:rPr>
+          <w:rFonts w:hint="eastAsia"/>
+        </w:rPr>
+        <w:t>通信。</w:t>
+      </w:r>
+    </w:p>
+    <w:p>
+      <w:pPr>
+        <w:rPr>
+          <w:rFonts w:hint="eastAsia"/>
+        </w:rPr>
+      </w:pPr>
+      <w:r>
+        <w:rPr>
+          <w:rFonts w:hint="eastAsia"/>
+        </w:rPr>
+        <w:t>从</w:t>
+      </w:r>
+      <w:r>
+        <w:rPr>
+          <w:rFonts w:hint="eastAsia"/>
+        </w:rPr>
+        <w:t xml:space="preserve"> HTTP/1.1 </w:t>
+      </w:r>
+      <w:r>
+        <w:rPr>
+          <w:rFonts w:hint="eastAsia"/>
+        </w:rPr>
+        <w:t>开始默认是长连接的，如果要断开连接，需要由客户端或者服务器端提出断开，使用</w:t>
+      </w:r>
+      <w:r>
+        <w:rPr>
+          <w:rFonts w:hint="eastAsia"/>
+        </w:rPr>
+        <w:t xml:space="preserve"> Connection : close</w:t>
+      </w:r>
+      <w:r>
+        <w:rPr>
+          <w:rFonts w:hint="eastAsia"/>
+        </w:rPr>
+        <w:t>；</w:t>
+      </w:r>
+    </w:p>
+    <w:p>
+      <w:pPr>
+        <w:rPr>
+          <w:rFonts w:hint="eastAsia"/>
+        </w:rPr>
+      </w:pPr>
+      <w:r>
+        <w:rPr>
+          <w:rFonts w:hint="eastAsia"/>
+        </w:rPr>
+        <w:t>在</w:t>
+      </w:r>
+      <w:r>
+        <w:rPr>
+          <w:rFonts w:hint="eastAsia"/>
+        </w:rPr>
+        <w:t xml:space="preserve"> HTTP/1.1 </w:t>
+      </w:r>
+      <w:r>
+        <w:rPr>
+          <w:rFonts w:hint="eastAsia"/>
+        </w:rPr>
+        <w:t>之前默认是短连接的，如果需要使用长连接，则使用</w:t>
+      </w:r>
+      <w:r>
+        <w:rPr>
+          <w:rFonts w:hint="eastAsia"/>
+        </w:rPr>
+        <w:t xml:space="preserve"> Connection : Keep-Alive</w:t>
+      </w:r>
+      <w:r>
+        <w:rPr>
+          <w:rFonts w:hint="eastAsia"/>
+        </w:rPr>
+        <w:t>。</w:t>
+      </w:r>
+    </w:p>
+    <w:p>
+      <w:pPr>
+        <w:rPr>
+          <w:rFonts w:hint="eastAsia"/>
+        </w:rPr>
+      </w:pPr>
       <w:bookmarkStart w:id="0" w:name="_GoBack"/>
       <w:bookmarkEnd w:id="0"/>
-    </w:p>
-    <w:p>
-      <w:pPr>
-        <w:rPr>
-          <w:rFonts w:hint="eastAsia"/>
-        </w:rPr>
-      </w:pPr>
-      <w:r>
-        <w:rPr>
-          <w:rFonts w:hint="eastAsia"/>
-        </w:rPr>
-        <w:t>首部字段名</w:t>
-      </w:r>
-      <w:r>
-        <w:rPr>
-          <w:rFonts w:hint="eastAsia"/>
-        </w:rPr>
-        <w:tab/>
-      </w:r>
-      <w:r>
-        <w:rPr>
-          <w:rFonts w:hint="eastAsia"/>
-        </w:rPr>
-        <w:tab/>
-      </w:r>
-      <w:r>
-        <w:rPr>
-          <w:rFonts w:hint="eastAsia"/>
-        </w:rPr>
-        <w:t>说明</w:t>
-      </w:r>
-    </w:p>
-    <w:p>
-      <w:pPr>
-        <w:rPr>
-          <w:rFonts w:hint="eastAsia"/>
-        </w:rPr>
-      </w:pPr>
-      <w:r>
-        <w:rPr>
-          <w:rFonts w:hint="eastAsia"/>
-        </w:rPr>
-        <w:t>Allow</w:t>
-      </w:r>
-      <w:r>
-        <w:rPr>
-          <w:rFonts w:hint="eastAsia"/>
-        </w:rPr>
-        <w:tab/>
-      </w:r>
-      <w:r>
-        <w:rPr>
-          <w:rFonts w:hint="eastAsia"/>
-        </w:rPr>
-        <w:tab/>
-      </w:r>
-      <w:r>
-        <w:rPr>
-          <w:rFonts w:hint="eastAsia"/>
-        </w:rPr>
-        <w:tab/>
-      </w:r>
-      <w:r>
-        <w:rPr>
-          <w:rFonts w:hint="eastAsia"/>
-        </w:rPr>
-        <w:t>资源可支持的</w:t>
-      </w:r>
-      <w:r>
-        <w:rPr>
-          <w:rFonts w:hint="eastAsia"/>
-        </w:rPr>
-        <w:t xml:space="preserve"> HTTP </w:t>
-      </w:r>
-      <w:r>
-        <w:rPr>
-          <w:rFonts w:hint="eastAsia"/>
-        </w:rPr>
-        <w:t>方法</w:t>
-      </w:r>
-    </w:p>
-    <w:p>
-      <w:pPr>
-        <w:rPr>
-          <w:rFonts w:hint="eastAsia"/>
-        </w:rPr>
-      </w:pPr>
-      <w:r>
-        <w:rPr>
-          <w:rFonts w:hint="eastAsia"/>
-        </w:rPr>
-        <w:t>Content-Encoding</w:t>
-      </w:r>
-      <w:r>
-        <w:rPr>
-          <w:rFonts w:hint="eastAsia"/>
-        </w:rPr>
-        <w:tab/>
-      </w:r>
-      <w:r>
-        <w:rPr>
-          <w:rFonts w:hint="eastAsia"/>
-        </w:rPr>
-        <w:t>实体主体适用的编码方式</w:t>
-      </w:r>
-    </w:p>
-    <w:p>
-      <w:pPr>
-        <w:rPr>
-          <w:rFonts w:hint="eastAsia"/>
-        </w:rPr>
-      </w:pPr>
-      <w:r>
-        <w:rPr>
-          <w:rFonts w:hint="eastAsia"/>
-        </w:rPr>
-        <w:t>Content-Language</w:t>
-      </w:r>
-      <w:r>
-        <w:rPr>
-          <w:rFonts w:hint="eastAsia"/>
-        </w:rPr>
-        <w:tab/>
-      </w:r>
-      <w:r>
-        <w:rPr>
-          <w:rFonts w:hint="eastAsia"/>
-        </w:rPr>
-        <w:t>实体主体的自然语言</w:t>
-      </w:r>
-    </w:p>
-    <w:p>
-      <w:pPr>
-        <w:rPr>
-          <w:rFonts w:hint="eastAsia"/>
-        </w:rPr>
-      </w:pPr>
-      <w:r>
-        <w:rPr>
-          <w:rFonts w:hint="eastAsia"/>
-        </w:rPr>
-        <w:t>Content-Length</w:t>
-      </w:r>
-      <w:r>
-        <w:rPr>
-          <w:rFonts w:hint="eastAsia"/>
-        </w:rPr>
-        <w:tab/>
-      </w:r>
-      <w:r>
-        <w:rPr>
-          <w:rFonts w:hint="eastAsia"/>
-        </w:rPr>
-        <w:t>实体主体的大小</w:t>
-      </w:r>
-    </w:p>
-    <w:p>
-      <w:pPr>
-        <w:rPr>
-          <w:rFonts w:hint="eastAsia"/>
-        </w:rPr>
-      </w:pPr>
-      <w:r>
-        <w:rPr>
-          <w:rFonts w:hint="eastAsia"/>
-        </w:rPr>
-        <w:t>Content-Location</w:t>
-      </w:r>
-      <w:r>
-        <w:rPr>
-          <w:rFonts w:hint="eastAsia"/>
-        </w:rPr>
-        <w:tab/>
-      </w:r>
-      <w:r>
-        <w:rPr>
-          <w:rFonts w:hint="eastAsia"/>
-        </w:rPr>
-        <w:t>替代对应资源的</w:t>
-      </w:r>
-      <w:r>
-        <w:rPr>
-          <w:rFonts w:hint="eastAsia"/>
-        </w:rPr>
-        <w:t xml:space="preserve"> URI</w:t>
-      </w:r>
-    </w:p>
-    <w:p>
-      <w:pPr>
-        <w:rPr>
-          <w:rFonts w:hint="eastAsia"/>
-        </w:rPr>
-      </w:pPr>
-      <w:r>
-        <w:rPr>
-          <w:rFonts w:hint="eastAsia"/>
-        </w:rPr>
-        <w:t>Content-MD5</w:t>
-      </w:r>
-      <w:r>
-        <w:rPr>
-          <w:rFonts w:hint="eastAsia"/>
-        </w:rPr>
-        <w:tab/>
-      </w:r>
-      <w:r>
-        <w:rPr>
-          <w:rFonts w:hint="eastAsia"/>
-        </w:rPr>
-        <w:tab/>
-      </w:r>
-      <w:r>
-        <w:rPr>
-          <w:rFonts w:hint="eastAsia"/>
-        </w:rPr>
-        <w:t>实体主体的报文摘要</w:t>
-      </w:r>
-    </w:p>
-    <w:p>
-      <w:pPr>
-        <w:rPr>
-          <w:rFonts w:hint="eastAsia"/>
-        </w:rPr>
-      </w:pPr>
-      <w:r>
-        <w:rPr>
-          <w:rFonts w:hint="eastAsia"/>
-        </w:rPr>
-        <w:t>Content-Range</w:t>
-      </w:r>
-      <w:r>
-        <w:rPr>
-          <w:rFonts w:hint="eastAsia"/>
-        </w:rPr>
-        <w:tab/>
-      </w:r>
-      <w:r>
-        <w:rPr>
-          <w:rFonts w:hint="eastAsia"/>
-        </w:rPr>
-        <w:t>实体主体的位置范围</w:t>
-      </w:r>
-    </w:p>
-    <w:p>
-      <w:pPr>
-        <w:rPr>
-          <w:rFonts w:hint="eastAsia"/>
-        </w:rPr>
-      </w:pPr>
-      <w:r>
-        <w:rPr>
-          <w:rFonts w:hint="eastAsia"/>
-        </w:rPr>
-        <w:t>Content-Type</w:t>
-      </w:r>
-      <w:r>
-        <w:rPr>
-          <w:rFonts w:hint="eastAsia"/>
-        </w:rPr>
-        <w:tab/>
-      </w:r>
-      <w:r>
-        <w:rPr>
-          <w:rFonts w:hint="eastAsia"/>
-        </w:rPr>
-        <w:tab/>
-      </w:r>
-      <w:r>
-        <w:rPr>
-          <w:rFonts w:hint="eastAsia"/>
-        </w:rPr>
-        <w:t>实体主体的媒体类型</w:t>
-      </w:r>
-    </w:p>
-    <w:p>
-      <w:pPr>
-        <w:rPr>
-          <w:rFonts w:hint="eastAsia"/>
-        </w:rPr>
-      </w:pPr>
-      <w:r>
-        <w:rPr>
-          <w:rFonts w:hint="eastAsia"/>
-        </w:rPr>
-        <w:t>Expires</w:t>
-      </w:r>
-      <w:r>
-        <w:rPr>
-          <w:rFonts w:hint="eastAsia"/>
-        </w:rPr>
-        <w:tab/>
-      </w:r>
-      <w:r>
-        <w:rPr>
-          <w:rFonts w:hint="eastAsia"/>
-        </w:rPr>
-        <w:tab/>
-      </w:r>
-      <w:r>
-        <w:rPr>
-          <w:rFonts w:hint="eastAsia"/>
-        </w:rPr>
-        <w:tab/>
-      </w:r>
-      <w:r>
-        <w:rPr>
-          <w:rFonts w:hint="eastAsia"/>
-        </w:rPr>
-        <w:t>实体主体过期的日期时间</w:t>
-      </w:r>
-    </w:p>
-    <w:p>
-      <w:pPr>
-        <w:rPr>
-          <w:rFonts w:hint="eastAsia"/>
-        </w:rPr>
-      </w:pPr>
-      <w:r>
-        <w:rPr>
-          <w:rFonts w:hint="eastAsia"/>
-        </w:rPr>
-        <w:t>Last-Modified</w:t>
-      </w:r>
-      <w:r>
-        <w:rPr>
-          <w:rFonts w:hint="eastAsia"/>
-        </w:rPr>
-        <w:tab/>
-      </w:r>
-      <w:r>
-        <w:rPr>
-          <w:rFonts w:hint="eastAsia"/>
-        </w:rPr>
-        <w:tab/>
-      </w:r>
-      <w:r>
-        <w:rPr>
-          <w:rFonts w:hint="eastAsia"/>
-        </w:rPr>
-        <w:t>资源的最后修改日期时间</w:t>
-      </w:r>
-    </w:p>
-    <w:p>
-      <w:pPr>
-        <w:rPr>
-          <w:rFonts w:hint="eastAsia"/>
-        </w:rPr>
-      </w:pPr>
-    </w:p>
-    <w:p>
-      <w:pPr>
-        <w:rPr>
-          <w:rFonts w:hint="eastAsia"/>
-        </w:rPr>
-      </w:pPr>
     </w:p>
     <w:p>
       <w:pPr>

</xml_diff>

<commit_message>
Add Cookie and Session.
</commit_message>
<xml_diff>
--- a/http/cn.docx
+++ b/http/cn.docx
@@ -4543,6 +4543,163 @@
           <w:rFonts w:hint="eastAsia"/>
         </w:rPr>
         <w:t>的参数进行传递。</w:t>
+      </w:r>
+    </w:p>
+    <w:p/>
+    <w:p>
+      <w:r>
+        <w:rPr>
+          <w:rFonts w:hint="eastAsia"/>
+        </w:rPr>
+        <w:t xml:space="preserve">10. Cookie </w:t>
+      </w:r>
+      <w:r>
+        <w:rPr>
+          <w:rFonts w:hint="eastAsia"/>
+        </w:rPr>
+        <w:t>与</w:t>
+      </w:r>
+      <w:r>
+        <w:rPr>
+          <w:rFonts w:hint="eastAsia"/>
+        </w:rPr>
+        <w:t xml:space="preserve"> Session </w:t>
+      </w:r>
+      <w:r>
+        <w:rPr>
+          <w:rFonts w:hint="eastAsia"/>
+        </w:rPr>
+        <w:t>选择</w:t>
+      </w:r>
+    </w:p>
+    <w:p>
+      <w:pPr>
+        <w:rPr>
+          <w:rFonts w:hint="eastAsia"/>
+        </w:rPr>
+      </w:pPr>
+      <w:r>
+        <w:rPr>
+          <w:rFonts w:hint="eastAsia"/>
+        </w:rPr>
+        <w:t xml:space="preserve">Cookie </w:t>
+      </w:r>
+      <w:r>
+        <w:rPr>
+          <w:rFonts w:hint="eastAsia"/>
+        </w:rPr>
+        <w:t>只能存储</w:t>
+      </w:r>
+      <w:r>
+        <w:rPr>
+          <w:rFonts w:hint="eastAsia"/>
+        </w:rPr>
+        <w:t xml:space="preserve"> ASCII </w:t>
+      </w:r>
+      <w:r>
+        <w:rPr>
+          <w:rFonts w:hint="eastAsia"/>
+        </w:rPr>
+        <w:t>码字符串，而</w:t>
+      </w:r>
+      <w:r>
+        <w:rPr>
+          <w:rFonts w:hint="eastAsia"/>
+        </w:rPr>
+        <w:t xml:space="preserve"> Session </w:t>
+      </w:r>
+      <w:r>
+        <w:rPr>
+          <w:rFonts w:hint="eastAsia"/>
+        </w:rPr>
+        <w:t>则可以存取任何类型的数据，因此在考虑数据复杂性时首选</w:t>
+      </w:r>
+      <w:r>
+        <w:rPr>
+          <w:rFonts w:hint="eastAsia"/>
+        </w:rPr>
+        <w:t xml:space="preserve"> Session</w:t>
+      </w:r>
+      <w:r>
+        <w:rPr>
+          <w:rFonts w:hint="eastAsia"/>
+        </w:rPr>
+        <w:t>；</w:t>
+      </w:r>
+    </w:p>
+    <w:p>
+      <w:pPr>
+        <w:rPr>
+          <w:rFonts w:hint="eastAsia"/>
+        </w:rPr>
+      </w:pPr>
+      <w:r>
+        <w:rPr>
+          <w:rFonts w:hint="eastAsia"/>
+        </w:rPr>
+        <w:t xml:space="preserve">Cookie </w:t>
+      </w:r>
+      <w:r>
+        <w:rPr>
+          <w:rFonts w:hint="eastAsia"/>
+        </w:rPr>
+        <w:t>存储在浏览器中，容易被恶意查看。如果非要将一些隐私数据存在</w:t>
+      </w:r>
+      <w:r>
+        <w:rPr>
+          <w:rFonts w:hint="eastAsia"/>
+        </w:rPr>
+        <w:t xml:space="preserve"> Cookie </w:t>
+      </w:r>
+      <w:r>
+        <w:rPr>
+          <w:rFonts w:hint="eastAsia"/>
+        </w:rPr>
+        <w:t>中，可以将</w:t>
+      </w:r>
+      <w:r>
+        <w:rPr>
+          <w:rFonts w:hint="eastAsia"/>
+        </w:rPr>
+        <w:t xml:space="preserve"> Cookie </w:t>
+      </w:r>
+      <w:r>
+        <w:rPr>
+          <w:rFonts w:hint="eastAsia"/>
+        </w:rPr>
+        <w:t>值进行加密，然后在服务器进行解密；</w:t>
+      </w:r>
+    </w:p>
+    <w:p>
+      <w:r>
+        <w:rPr>
+          <w:rFonts w:hint="eastAsia"/>
+        </w:rPr>
+        <w:t>对于大型网站，如果用户所有的信息都存储在</w:t>
+      </w:r>
+      <w:r>
+        <w:rPr>
+          <w:rFonts w:hint="eastAsia"/>
+        </w:rPr>
+        <w:t xml:space="preserve"> Session </w:t>
+      </w:r>
+      <w:r>
+        <w:rPr>
+          <w:rFonts w:hint="eastAsia"/>
+        </w:rPr>
+        <w:t>中，那么开销是非常大的，因此不建议将所有的用户信息都存储到</w:t>
+      </w:r>
+      <w:r>
+        <w:rPr>
+          <w:rFonts w:hint="eastAsia"/>
+        </w:rPr>
+        <w:t xml:space="preserve"> Session </w:t>
+      </w:r>
+      <w:r>
+        <w:rPr>
+          <w:rFonts w:hint="eastAsia"/>
+        </w:rPr>
+        <w:t>中。</w:t>
       </w:r>
     </w:p>
     <w:p>

</xml_diff>

<commit_message>
Add the advantage of cache.
</commit_message>
<xml_diff>
--- a/http/cn.docx
+++ b/http/cn.docx
@@ -4193,6 +4193,509 @@
       </w:r>
     </w:p>
     <w:p>
+      <w:r>
+        <w:rPr>
+          <w:rFonts w:hint="eastAsia"/>
+        </w:rPr>
+        <w:t>用户进行登录时，用户提交包含用户名和密码的表单，放入</w:t>
+      </w:r>
+      <w:r>
+        <w:rPr>
+          <w:rFonts w:hint="eastAsia"/>
+        </w:rPr>
+        <w:t xml:space="preserve"> HTTP </w:t>
+      </w:r>
+      <w:r>
+        <w:rPr>
+          <w:rFonts w:hint="eastAsia"/>
+        </w:rPr>
+        <w:t>请求报文中；</w:t>
+      </w:r>
+    </w:p>
+    <w:p>
+      <w:r>
+        <w:rPr>
+          <w:rFonts w:hint="eastAsia"/>
+        </w:rPr>
+        <w:t>服务器验证该用户名和密码，如果正确则把用户信息存储到</w:t>
+      </w:r>
+      <w:r>
+        <w:rPr>
+          <w:rFonts w:hint="eastAsia"/>
+        </w:rPr>
+        <w:t xml:space="preserve"> Redis </w:t>
+      </w:r>
+      <w:r>
+        <w:rPr>
+          <w:rFonts w:hint="eastAsia"/>
+        </w:rPr>
+        <w:t>中，它在</w:t>
+      </w:r>
+      <w:r>
+        <w:rPr>
+          <w:rFonts w:hint="eastAsia"/>
+        </w:rPr>
+        <w:t xml:space="preserve"> Redis </w:t>
+      </w:r>
+      <w:r>
+        <w:rPr>
+          <w:rFonts w:hint="eastAsia"/>
+        </w:rPr>
+        <w:t>中的</w:t>
+      </w:r>
+      <w:r>
+        <w:rPr>
+          <w:rFonts w:hint="eastAsia"/>
+        </w:rPr>
+        <w:t xml:space="preserve"> Key </w:t>
+      </w:r>
+      <w:r>
+        <w:rPr>
+          <w:rFonts w:hint="eastAsia"/>
+        </w:rPr>
+        <w:t>称为</w:t>
+      </w:r>
+      <w:r>
+        <w:rPr>
+          <w:rFonts w:hint="eastAsia"/>
+        </w:rPr>
+        <w:t xml:space="preserve"> Session ID</w:t>
+      </w:r>
+      <w:r>
+        <w:rPr>
+          <w:rFonts w:hint="eastAsia"/>
+        </w:rPr>
+        <w:t>；</w:t>
+      </w:r>
+    </w:p>
+    <w:p>
+      <w:r>
+        <w:rPr>
+          <w:rFonts w:hint="eastAsia"/>
+        </w:rPr>
+        <w:t>服务器返回的响应报文的</w:t>
+      </w:r>
+      <w:r>
+        <w:rPr>
+          <w:rFonts w:hint="eastAsia"/>
+        </w:rPr>
+        <w:t xml:space="preserve"> Set-Cookie </w:t>
+      </w:r>
+      <w:r>
+        <w:rPr>
+          <w:rFonts w:hint="eastAsia"/>
+        </w:rPr>
+        <w:t>首部字段包含了这个</w:t>
+      </w:r>
+      <w:r>
+        <w:rPr>
+          <w:rFonts w:hint="eastAsia"/>
+        </w:rPr>
+        <w:t xml:space="preserve"> Session ID</w:t>
+      </w:r>
+      <w:r>
+        <w:rPr>
+          <w:rFonts w:hint="eastAsia"/>
+        </w:rPr>
+        <w:t>，客户端收到响应报文之后将该</w:t>
+      </w:r>
+      <w:r>
+        <w:rPr>
+          <w:rFonts w:hint="eastAsia"/>
+        </w:rPr>
+        <w:t xml:space="preserve"> Cookie </w:t>
+      </w:r>
+      <w:r>
+        <w:rPr>
+          <w:rFonts w:hint="eastAsia"/>
+        </w:rPr>
+        <w:t>值存入浏览器中；</w:t>
+      </w:r>
+    </w:p>
+    <w:p>
+      <w:r>
+        <w:rPr>
+          <w:rFonts w:hint="eastAsia"/>
+        </w:rPr>
+        <w:t>客户端之后对同一个服务器进行请求时会包含该</w:t>
+      </w:r>
+      <w:r>
+        <w:rPr>
+          <w:rFonts w:hint="eastAsia"/>
+        </w:rPr>
+        <w:t xml:space="preserve"> Cookie </w:t>
+      </w:r>
+      <w:r>
+        <w:rPr>
+          <w:rFonts w:hint="eastAsia"/>
+        </w:rPr>
+        <w:t>值，服务器收到之后提取出</w:t>
+      </w:r>
+      <w:r>
+        <w:rPr>
+          <w:rFonts w:hint="eastAsia"/>
+        </w:rPr>
+        <w:t xml:space="preserve"> Session ID</w:t>
+      </w:r>
+      <w:r>
+        <w:rPr>
+          <w:rFonts w:hint="eastAsia"/>
+        </w:rPr>
+        <w:t>，从</w:t>
+      </w:r>
+      <w:r>
+        <w:rPr>
+          <w:rFonts w:hint="eastAsia"/>
+        </w:rPr>
+        <w:t xml:space="preserve"> Redis </w:t>
+      </w:r>
+      <w:r>
+        <w:rPr>
+          <w:rFonts w:hint="eastAsia"/>
+        </w:rPr>
+        <w:t>中取出用户信息，继续之前的业务操作。</w:t>
+      </w:r>
+    </w:p>
+    <w:p>
+      <w:r>
+        <w:rPr>
+          <w:rFonts w:hint="eastAsia"/>
+        </w:rPr>
+        <w:t>应该注意</w:t>
+      </w:r>
+      <w:r>
+        <w:rPr>
+          <w:rFonts w:hint="eastAsia"/>
+        </w:rPr>
+        <w:t xml:space="preserve"> Session ID </w:t>
+      </w:r>
+      <w:r>
+        <w:rPr>
+          <w:rFonts w:hint="eastAsia"/>
+        </w:rPr>
+        <w:t>的安全性问题，不能让它被恶意攻击者轻易获取，那么就不能产生一个容易被猜到的</w:t>
+      </w:r>
+      <w:r>
+        <w:rPr>
+          <w:rFonts w:hint="eastAsia"/>
+        </w:rPr>
+        <w:t xml:space="preserve"> Session ID </w:t>
+      </w:r>
+      <w:r>
+        <w:rPr>
+          <w:rFonts w:hint="eastAsia"/>
+        </w:rPr>
+        <w:t>值。此外，还需要经常重新生成</w:t>
+      </w:r>
+      <w:r>
+        <w:rPr>
+          <w:rFonts w:hint="eastAsia"/>
+        </w:rPr>
+        <w:t xml:space="preserve"> Session ID</w:t>
+      </w:r>
+      <w:r>
+        <w:rPr>
+          <w:rFonts w:hint="eastAsia"/>
+        </w:rPr>
+        <w:t>。在对安全性要求极高的场景下，例如转账等操作，除了使用</w:t>
+      </w:r>
+      <w:r>
+        <w:rPr>
+          <w:rFonts w:hint="eastAsia"/>
+        </w:rPr>
+        <w:t xml:space="preserve"> Session </w:t>
+      </w:r>
+      <w:r>
+        <w:rPr>
+          <w:rFonts w:hint="eastAsia"/>
+        </w:rPr>
+        <w:t>管理用户状态之外，还需要对用户进行重新验证，比如重新输入密码，或者使用短信验证码等方式。</w:t>
+      </w:r>
+    </w:p>
+    <w:p/>
+    <w:p>
+      <w:r>
+        <w:rPr>
+          <w:rFonts w:hint="eastAsia"/>
+        </w:rPr>
+        <w:t xml:space="preserve">9. </w:t>
+      </w:r>
+      <w:r>
+        <w:rPr>
+          <w:rFonts w:hint="eastAsia"/>
+        </w:rPr>
+        <w:t>浏览器禁用</w:t>
+      </w:r>
+      <w:r>
+        <w:rPr>
+          <w:rFonts w:hint="eastAsia"/>
+        </w:rPr>
+        <w:t xml:space="preserve"> Cookie</w:t>
+      </w:r>
+    </w:p>
+    <w:p>
+      <w:r>
+        <w:rPr>
+          <w:rFonts w:hint="eastAsia"/>
+        </w:rPr>
+        <w:t>此时无法使用</w:t>
+      </w:r>
+      <w:r>
+        <w:rPr>
+          <w:rFonts w:hint="eastAsia"/>
+        </w:rPr>
+        <w:t xml:space="preserve"> Cookie </w:t>
+      </w:r>
+      <w:r>
+        <w:rPr>
+          <w:rFonts w:hint="eastAsia"/>
+        </w:rPr>
+        <w:t>来保存用户信息，只能使用</w:t>
+      </w:r>
+      <w:r>
+        <w:rPr>
+          <w:rFonts w:hint="eastAsia"/>
+        </w:rPr>
+        <w:t xml:space="preserve"> Session</w:t>
+      </w:r>
+      <w:r>
+        <w:rPr>
+          <w:rFonts w:hint="eastAsia"/>
+        </w:rPr>
+        <w:t>。除此之外，不能再将</w:t>
+      </w:r>
+      <w:r>
+        <w:rPr>
+          <w:rFonts w:hint="eastAsia"/>
+        </w:rPr>
+        <w:t xml:space="preserve"> Session ID </w:t>
+      </w:r>
+      <w:r>
+        <w:rPr>
+          <w:rFonts w:hint="eastAsia"/>
+        </w:rPr>
+        <w:t>存放到</w:t>
+      </w:r>
+      <w:r>
+        <w:rPr>
+          <w:rFonts w:hint="eastAsia"/>
+        </w:rPr>
+        <w:t xml:space="preserve"> Cookie </w:t>
+      </w:r>
+      <w:r>
+        <w:rPr>
+          <w:rFonts w:hint="eastAsia"/>
+        </w:rPr>
+        <w:t>中，而是使用</w:t>
+      </w:r>
+      <w:r>
+        <w:rPr>
+          <w:rFonts w:hint="eastAsia"/>
+        </w:rPr>
+        <w:t xml:space="preserve"> URL </w:t>
+      </w:r>
+      <w:r>
+        <w:rPr>
+          <w:rFonts w:hint="eastAsia"/>
+        </w:rPr>
+        <w:t>重写技术，将</w:t>
+      </w:r>
+      <w:r>
+        <w:rPr>
+          <w:rFonts w:hint="eastAsia"/>
+        </w:rPr>
+        <w:t xml:space="preserve"> Session ID </w:t>
+      </w:r>
+      <w:r>
+        <w:rPr>
+          <w:rFonts w:hint="eastAsia"/>
+        </w:rPr>
+        <w:t>作为</w:t>
+      </w:r>
+      <w:r>
+        <w:rPr>
+          <w:rFonts w:hint="eastAsia"/>
+        </w:rPr>
+        <w:t xml:space="preserve"> URL </w:t>
+      </w:r>
+      <w:r>
+        <w:rPr>
+          <w:rFonts w:hint="eastAsia"/>
+        </w:rPr>
+        <w:t>的参数进行传递。</w:t>
+      </w:r>
+    </w:p>
+    <w:p/>
+    <w:p>
+      <w:r>
+        <w:rPr>
+          <w:rFonts w:hint="eastAsia"/>
+        </w:rPr>
+        <w:t xml:space="preserve">10. Cookie </w:t>
+      </w:r>
+      <w:r>
+        <w:rPr>
+          <w:rFonts w:hint="eastAsia"/>
+        </w:rPr>
+        <w:t>与</w:t>
+      </w:r>
+      <w:r>
+        <w:rPr>
+          <w:rFonts w:hint="eastAsia"/>
+        </w:rPr>
+        <w:t xml:space="preserve"> Session </w:t>
+      </w:r>
+      <w:r>
+        <w:rPr>
+          <w:rFonts w:hint="eastAsia"/>
+        </w:rPr>
+        <w:t>选择</w:t>
+      </w:r>
+    </w:p>
+    <w:p>
+      <w:r>
+        <w:rPr>
+          <w:rFonts w:hint="eastAsia"/>
+        </w:rPr>
+        <w:t xml:space="preserve">Cookie </w:t>
+      </w:r>
+      <w:r>
+        <w:rPr>
+          <w:rFonts w:hint="eastAsia"/>
+        </w:rPr>
+        <w:t>只能存储</w:t>
+      </w:r>
+      <w:r>
+        <w:rPr>
+          <w:rFonts w:hint="eastAsia"/>
+        </w:rPr>
+        <w:t xml:space="preserve"> ASCII </w:t>
+      </w:r>
+      <w:r>
+        <w:rPr>
+          <w:rFonts w:hint="eastAsia"/>
+        </w:rPr>
+        <w:t>码字符串，而</w:t>
+      </w:r>
+      <w:r>
+        <w:rPr>
+          <w:rFonts w:hint="eastAsia"/>
+        </w:rPr>
+        <w:t xml:space="preserve"> Session </w:t>
+      </w:r>
+      <w:r>
+        <w:rPr>
+          <w:rFonts w:hint="eastAsia"/>
+        </w:rPr>
+        <w:t>则可以存取任何类型的数据，因此在考虑数据复杂性时首选</w:t>
+      </w:r>
+      <w:r>
+        <w:rPr>
+          <w:rFonts w:hint="eastAsia"/>
+        </w:rPr>
+        <w:t xml:space="preserve"> Session</w:t>
+      </w:r>
+      <w:r>
+        <w:rPr>
+          <w:rFonts w:hint="eastAsia"/>
+        </w:rPr>
+        <w:t>；</w:t>
+      </w:r>
+    </w:p>
+    <w:p>
+      <w:r>
+        <w:rPr>
+          <w:rFonts w:hint="eastAsia"/>
+        </w:rPr>
+        <w:t xml:space="preserve">Cookie </w:t>
+      </w:r>
+      <w:r>
+        <w:rPr>
+          <w:rFonts w:hint="eastAsia"/>
+        </w:rPr>
+        <w:t>存储在浏览器中，容易被恶意查看。如果非要将一些隐私数据存在</w:t>
+      </w:r>
+      <w:r>
+        <w:rPr>
+          <w:rFonts w:hint="eastAsia"/>
+        </w:rPr>
+        <w:t xml:space="preserve"> Cookie </w:t>
+      </w:r>
+      <w:r>
+        <w:rPr>
+          <w:rFonts w:hint="eastAsia"/>
+        </w:rPr>
+        <w:t>中，可以将</w:t>
+      </w:r>
+      <w:r>
+        <w:rPr>
+          <w:rFonts w:hint="eastAsia"/>
+        </w:rPr>
+        <w:t xml:space="preserve"> Cookie </w:t>
+      </w:r>
+      <w:r>
+        <w:rPr>
+          <w:rFonts w:hint="eastAsia"/>
+        </w:rPr>
+        <w:t>值进行加密，然后在服务器进行解密；</w:t>
+      </w:r>
+    </w:p>
+    <w:p>
+      <w:r>
+        <w:rPr>
+          <w:rFonts w:hint="eastAsia"/>
+        </w:rPr>
+        <w:t>对于大型网站，如果用户所有的信息都存储在</w:t>
+      </w:r>
+      <w:r>
+        <w:rPr>
+          <w:rFonts w:hint="eastAsia"/>
+        </w:rPr>
+        <w:t xml:space="preserve"> Session </w:t>
+      </w:r>
+      <w:r>
+        <w:rPr>
+          <w:rFonts w:hint="eastAsia"/>
+        </w:rPr>
+        <w:t>中，那么开销是非常大的，因此不建议将所有的用户信息都存储到</w:t>
+      </w:r>
+      <w:r>
+        <w:rPr>
+          <w:rFonts w:hint="eastAsia"/>
+        </w:rPr>
+        <w:t xml:space="preserve"> Session </w:t>
+      </w:r>
+      <w:r>
+        <w:rPr>
+          <w:rFonts w:hint="eastAsia"/>
+        </w:rPr>
+        <w:t>中。</w:t>
+      </w:r>
+    </w:p>
+    <w:p/>
+    <w:p>
+      <w:r>
+        <w:rPr>
+          <w:rFonts w:hint="eastAsia"/>
+        </w:rPr>
+        <w:t>缓存</w:t>
+      </w:r>
+    </w:p>
+    <w:p>
+      <w:r>
+        <w:rPr>
+          <w:rFonts w:hint="eastAsia"/>
+        </w:rPr>
+        <w:t xml:space="preserve">1. </w:t>
+      </w:r>
+      <w:r>
+        <w:rPr>
+          <w:rFonts w:hint="eastAsia"/>
+        </w:rPr>
+        <w:t>优点</w:t>
+      </w:r>
+    </w:p>
+    <w:p>
       <w:pPr>
         <w:rPr>
           <w:rFonts w:hint="eastAsia"/>
@@ -4202,511 +4705,22 @@
         <w:rPr>
           <w:rFonts w:hint="eastAsia"/>
         </w:rPr>
-        <w:t>用户进行登录时，用户提交包含用户名和密码的表单，放入</w:t>
-      </w:r>
-      <w:r>
-        <w:rPr>
-          <w:rFonts w:hint="eastAsia"/>
-        </w:rPr>
-        <w:t xml:space="preserve"> HTTP </w:t>
-      </w:r>
-      <w:r>
-        <w:rPr>
-          <w:rFonts w:hint="eastAsia"/>
-        </w:rPr>
-        <w:t>请求报文中；</w:t>
-      </w:r>
-    </w:p>
-    <w:p>
-      <w:pPr>
-        <w:rPr>
-          <w:rFonts w:hint="eastAsia"/>
-        </w:rPr>
-      </w:pPr>
-      <w:r>
-        <w:rPr>
-          <w:rFonts w:hint="eastAsia"/>
-        </w:rPr>
-        <w:t>服务器验证该用户名和密码，如果正确则把用户信息存储到</w:t>
-      </w:r>
-      <w:r>
-        <w:rPr>
-          <w:rFonts w:hint="eastAsia"/>
-        </w:rPr>
-        <w:t xml:space="preserve"> Redis </w:t>
-      </w:r>
-      <w:r>
-        <w:rPr>
-          <w:rFonts w:hint="eastAsia"/>
-        </w:rPr>
-        <w:t>中，它在</w:t>
-      </w:r>
-      <w:r>
-        <w:rPr>
-          <w:rFonts w:hint="eastAsia"/>
-        </w:rPr>
-        <w:t xml:space="preserve"> Redis </w:t>
-      </w:r>
-      <w:r>
-        <w:rPr>
-          <w:rFonts w:hint="eastAsia"/>
-        </w:rPr>
-        <w:t>中的</w:t>
-      </w:r>
-      <w:r>
-        <w:rPr>
-          <w:rFonts w:hint="eastAsia"/>
-        </w:rPr>
-        <w:t xml:space="preserve"> Key </w:t>
-      </w:r>
-      <w:r>
-        <w:rPr>
-          <w:rFonts w:hint="eastAsia"/>
-        </w:rPr>
-        <w:t>称为</w:t>
-      </w:r>
-      <w:r>
-        <w:rPr>
-          <w:rFonts w:hint="eastAsia"/>
-        </w:rPr>
-        <w:t xml:space="preserve"> Session ID</w:t>
-      </w:r>
-      <w:r>
-        <w:rPr>
-          <w:rFonts w:hint="eastAsia"/>
-        </w:rPr>
-        <w:t>；</w:t>
-      </w:r>
-    </w:p>
-    <w:p>
-      <w:pPr>
-        <w:rPr>
-          <w:rFonts w:hint="eastAsia"/>
-        </w:rPr>
-      </w:pPr>
-      <w:r>
-        <w:rPr>
-          <w:rFonts w:hint="eastAsia"/>
-        </w:rPr>
-        <w:t>服务器返回的响应报文的</w:t>
-      </w:r>
-      <w:r>
-        <w:rPr>
-          <w:rFonts w:hint="eastAsia"/>
-        </w:rPr>
-        <w:t xml:space="preserve"> Set-Cookie </w:t>
-      </w:r>
-      <w:r>
-        <w:rPr>
-          <w:rFonts w:hint="eastAsia"/>
-        </w:rPr>
-        <w:t>首部字段包含了这个</w:t>
-      </w:r>
-      <w:r>
-        <w:rPr>
-          <w:rFonts w:hint="eastAsia"/>
-        </w:rPr>
-        <w:t xml:space="preserve"> Session ID</w:t>
-      </w:r>
-      <w:r>
-        <w:rPr>
-          <w:rFonts w:hint="eastAsia"/>
-        </w:rPr>
-        <w:t>，客户端收到响应报文之后将该</w:t>
-      </w:r>
-      <w:r>
-        <w:rPr>
-          <w:rFonts w:hint="eastAsia"/>
-        </w:rPr>
-        <w:t xml:space="preserve"> Cookie </w:t>
-      </w:r>
-      <w:r>
-        <w:rPr>
-          <w:rFonts w:hint="eastAsia"/>
-        </w:rPr>
-        <w:t>值存入浏览器中；</w:t>
-      </w:r>
-    </w:p>
-    <w:p>
-      <w:pPr>
-        <w:rPr>
-          <w:rFonts w:hint="eastAsia"/>
-        </w:rPr>
-      </w:pPr>
-      <w:r>
-        <w:rPr>
-          <w:rFonts w:hint="eastAsia"/>
-        </w:rPr>
-        <w:t>客户端之后对同一个服务器进行请求时会包含该</w:t>
-      </w:r>
-      <w:r>
-        <w:rPr>
-          <w:rFonts w:hint="eastAsia"/>
-        </w:rPr>
-        <w:t xml:space="preserve"> Cookie </w:t>
-      </w:r>
-      <w:r>
-        <w:rPr>
-          <w:rFonts w:hint="eastAsia"/>
-        </w:rPr>
-        <w:t>值，服务器收到之后提取出</w:t>
-      </w:r>
-      <w:r>
-        <w:rPr>
-          <w:rFonts w:hint="eastAsia"/>
-        </w:rPr>
-        <w:t xml:space="preserve"> Session ID</w:t>
-      </w:r>
-      <w:r>
-        <w:rPr>
-          <w:rFonts w:hint="eastAsia"/>
-        </w:rPr>
-        <w:t>，从</w:t>
-      </w:r>
-      <w:r>
-        <w:rPr>
-          <w:rFonts w:hint="eastAsia"/>
-        </w:rPr>
-        <w:t xml:space="preserve"> Redis </w:t>
-      </w:r>
-      <w:r>
-        <w:rPr>
-          <w:rFonts w:hint="eastAsia"/>
-        </w:rPr>
-        <w:t>中取出用户信息，继续之前的业务操作。</w:t>
-      </w:r>
-    </w:p>
-    <w:p>
-      <w:r>
-        <w:rPr>
-          <w:rFonts w:hint="eastAsia"/>
-        </w:rPr>
-        <w:t>应该注意</w:t>
-      </w:r>
-      <w:r>
-        <w:rPr>
-          <w:rFonts w:hint="eastAsia"/>
-        </w:rPr>
-        <w:t xml:space="preserve"> Session ID </w:t>
-      </w:r>
-      <w:r>
-        <w:rPr>
-          <w:rFonts w:hint="eastAsia"/>
-        </w:rPr>
-        <w:t>的安全性问题，不能让它被恶意攻击者轻易获取，那么就不能产生一个容易被猜到的</w:t>
-      </w:r>
-      <w:r>
-        <w:rPr>
-          <w:rFonts w:hint="eastAsia"/>
-        </w:rPr>
-        <w:t xml:space="preserve"> Session ID </w:t>
-      </w:r>
-      <w:r>
-        <w:rPr>
-          <w:rFonts w:hint="eastAsia"/>
-        </w:rPr>
-        <w:t>值。此外，还需要经常重新生成</w:t>
-      </w:r>
-      <w:r>
-        <w:rPr>
-          <w:rFonts w:hint="eastAsia"/>
-        </w:rPr>
-        <w:t xml:space="preserve"> Session ID</w:t>
-      </w:r>
-      <w:r>
-        <w:rPr>
-          <w:rFonts w:hint="eastAsia"/>
-        </w:rPr>
-        <w:t>。在对安全性要求极高的场景下，例如转账等操作，除了使用</w:t>
-      </w:r>
-      <w:r>
-        <w:rPr>
-          <w:rFonts w:hint="eastAsia"/>
-        </w:rPr>
-        <w:t xml:space="preserve"> Session </w:t>
-      </w:r>
-      <w:r>
-        <w:rPr>
-          <w:rFonts w:hint="eastAsia"/>
-        </w:rPr>
-        <w:t>管理用户状态之外，还需要对用户进行重新验证，比如重新输入密码，或者使用短信验证码等方式。</w:t>
-      </w:r>
-    </w:p>
-    <w:p/>
-    <w:p>
-      <w:r>
-        <w:rPr>
-          <w:rFonts w:hint="eastAsia"/>
-        </w:rPr>
-        <w:t xml:space="preserve">9. </w:t>
-      </w:r>
-      <w:r>
-        <w:rPr>
-          <w:rFonts w:hint="eastAsia"/>
-        </w:rPr>
-        <w:t>浏览器禁用</w:t>
-      </w:r>
-      <w:r>
-        <w:rPr>
-          <w:rFonts w:hint="eastAsia"/>
-        </w:rPr>
-        <w:t xml:space="preserve"> Cookie</w:t>
-      </w:r>
-    </w:p>
-    <w:p>
-      <w:r>
-        <w:rPr>
-          <w:rFonts w:hint="eastAsia"/>
-        </w:rPr>
-        <w:t>此时无法使用</w:t>
-      </w:r>
-      <w:r>
-        <w:rPr>
-          <w:rFonts w:hint="eastAsia"/>
-        </w:rPr>
-        <w:t xml:space="preserve"> Cookie </w:t>
-      </w:r>
-      <w:r>
-        <w:rPr>
-          <w:rFonts w:hint="eastAsia"/>
-        </w:rPr>
-        <w:t>来保存用户信息，只能使用</w:t>
-      </w:r>
-      <w:r>
-        <w:rPr>
-          <w:rFonts w:hint="eastAsia"/>
-        </w:rPr>
-        <w:t xml:space="preserve"> Session</w:t>
-      </w:r>
-      <w:r>
-        <w:rPr>
-          <w:rFonts w:hint="eastAsia"/>
-        </w:rPr>
-        <w:t>。除此之外，不能再将</w:t>
-      </w:r>
-      <w:r>
-        <w:rPr>
-          <w:rFonts w:hint="eastAsia"/>
-        </w:rPr>
-        <w:t xml:space="preserve"> Session ID </w:t>
-      </w:r>
-      <w:r>
-        <w:rPr>
-          <w:rFonts w:hint="eastAsia"/>
-        </w:rPr>
-        <w:t>存放到</w:t>
-      </w:r>
-      <w:r>
-        <w:rPr>
-          <w:rFonts w:hint="eastAsia"/>
-        </w:rPr>
-        <w:t xml:space="preserve"> Cookie </w:t>
-      </w:r>
-      <w:r>
-        <w:rPr>
-          <w:rFonts w:hint="eastAsia"/>
-        </w:rPr>
-        <w:t>中，而是使用</w:t>
-      </w:r>
-      <w:r>
-        <w:rPr>
-          <w:rFonts w:hint="eastAsia"/>
-        </w:rPr>
-        <w:t xml:space="preserve"> URL </w:t>
-      </w:r>
-      <w:r>
-        <w:rPr>
-          <w:rFonts w:hint="eastAsia"/>
-        </w:rPr>
-        <w:t>重写技术，将</w:t>
-      </w:r>
-      <w:r>
-        <w:rPr>
-          <w:rFonts w:hint="eastAsia"/>
-        </w:rPr>
-        <w:t xml:space="preserve"> Session ID </w:t>
-      </w:r>
-      <w:r>
-        <w:rPr>
-          <w:rFonts w:hint="eastAsia"/>
-        </w:rPr>
-        <w:t>作为</w:t>
-      </w:r>
-      <w:r>
-        <w:rPr>
-          <w:rFonts w:hint="eastAsia"/>
-        </w:rPr>
-        <w:t xml:space="preserve"> URL </w:t>
-      </w:r>
-      <w:r>
-        <w:rPr>
-          <w:rFonts w:hint="eastAsia"/>
-        </w:rPr>
-        <w:t>的参数进行传递。</w:t>
-      </w:r>
-    </w:p>
-    <w:p/>
-    <w:p>
-      <w:r>
-        <w:rPr>
-          <w:rFonts w:hint="eastAsia"/>
-        </w:rPr>
-        <w:t xml:space="preserve">10. Cookie </w:t>
-      </w:r>
-      <w:r>
-        <w:rPr>
-          <w:rFonts w:hint="eastAsia"/>
-        </w:rPr>
-        <w:t>与</w:t>
-      </w:r>
-      <w:r>
-        <w:rPr>
-          <w:rFonts w:hint="eastAsia"/>
-        </w:rPr>
-        <w:t xml:space="preserve"> Session </w:t>
-      </w:r>
-      <w:r>
-        <w:rPr>
-          <w:rFonts w:hint="eastAsia"/>
-        </w:rPr>
-        <w:t>选择</w:t>
-      </w:r>
-    </w:p>
-    <w:p>
-      <w:pPr>
-        <w:rPr>
-          <w:rFonts w:hint="eastAsia"/>
-        </w:rPr>
-      </w:pPr>
-      <w:r>
-        <w:rPr>
-          <w:rFonts w:hint="eastAsia"/>
-        </w:rPr>
-        <w:t xml:space="preserve">Cookie </w:t>
-      </w:r>
-      <w:r>
-        <w:rPr>
-          <w:rFonts w:hint="eastAsia"/>
-        </w:rPr>
-        <w:t>只能存储</w:t>
-      </w:r>
-      <w:r>
-        <w:rPr>
-          <w:rFonts w:hint="eastAsia"/>
-        </w:rPr>
-        <w:t xml:space="preserve"> ASCII </w:t>
-      </w:r>
-      <w:r>
-        <w:rPr>
-          <w:rFonts w:hint="eastAsia"/>
-        </w:rPr>
-        <w:t>码字符串，而</w:t>
-      </w:r>
-      <w:r>
-        <w:rPr>
-          <w:rFonts w:hint="eastAsia"/>
-        </w:rPr>
-        <w:t xml:space="preserve"> Session </w:t>
-      </w:r>
-      <w:r>
-        <w:rPr>
-          <w:rFonts w:hint="eastAsia"/>
-        </w:rPr>
-        <w:t>则可以存取任何类型的数据，因此在考虑数据复杂性时首选</w:t>
-      </w:r>
-      <w:r>
-        <w:rPr>
-          <w:rFonts w:hint="eastAsia"/>
-        </w:rPr>
-        <w:t xml:space="preserve"> Session</w:t>
-      </w:r>
-      <w:r>
-        <w:rPr>
-          <w:rFonts w:hint="eastAsia"/>
-        </w:rPr>
-        <w:t>；</w:t>
-      </w:r>
-    </w:p>
-    <w:p>
-      <w:pPr>
-        <w:rPr>
-          <w:rFonts w:hint="eastAsia"/>
-        </w:rPr>
-      </w:pPr>
-      <w:r>
-        <w:rPr>
-          <w:rFonts w:hint="eastAsia"/>
-        </w:rPr>
-        <w:t xml:space="preserve">Cookie </w:t>
-      </w:r>
-      <w:r>
-        <w:rPr>
-          <w:rFonts w:hint="eastAsia"/>
-        </w:rPr>
-        <w:t>存储在浏览器中，容易被恶意查看。如果非要将一些隐私数据存在</w:t>
-      </w:r>
-      <w:r>
-        <w:rPr>
-          <w:rFonts w:hint="eastAsia"/>
-        </w:rPr>
-        <w:t xml:space="preserve"> Cookie </w:t>
-      </w:r>
-      <w:r>
-        <w:rPr>
-          <w:rFonts w:hint="eastAsia"/>
-        </w:rPr>
-        <w:t>中，可以将</w:t>
-      </w:r>
-      <w:r>
-        <w:rPr>
-          <w:rFonts w:hint="eastAsia"/>
-        </w:rPr>
-        <w:t xml:space="preserve"> Cookie </w:t>
-      </w:r>
-      <w:r>
-        <w:rPr>
-          <w:rFonts w:hint="eastAsia"/>
-        </w:rPr>
-        <w:t>值进行加密，然后在服务器进行解密；</w:t>
-      </w:r>
-    </w:p>
-    <w:p>
-      <w:r>
-        <w:rPr>
-          <w:rFonts w:hint="eastAsia"/>
-        </w:rPr>
-        <w:t>对于大型网站，如果用户所有的信息都存储在</w:t>
-      </w:r>
-      <w:r>
-        <w:rPr>
-          <w:rFonts w:hint="eastAsia"/>
-        </w:rPr>
-        <w:t xml:space="preserve"> Session </w:t>
-      </w:r>
-      <w:r>
-        <w:rPr>
-          <w:rFonts w:hint="eastAsia"/>
-        </w:rPr>
-        <w:t>中，那么开销是非常大的，因此不建议将所有的用户信息都存储到</w:t>
-      </w:r>
-      <w:r>
-        <w:rPr>
-          <w:rFonts w:hint="eastAsia"/>
-        </w:rPr>
-        <w:t xml:space="preserve"> Session </w:t>
-      </w:r>
-      <w:r>
-        <w:rPr>
-          <w:rFonts w:hint="eastAsia"/>
-        </w:rPr>
-        <w:t>中。</w:t>
-      </w:r>
-    </w:p>
-    <w:p>
+        <w:t>缓解服务器压力；</w:t>
+      </w:r>
+    </w:p>
+    <w:p>
+      <w:r>
+        <w:rPr>
+          <w:rFonts w:hint="eastAsia"/>
+        </w:rPr>
+        <w:t>降低客户端获取资源的延迟：缓存通常位于内存中，读取缓存的速度更快。并且缓存在地理位置上也有可能比源服务器来得近，例如浏览器缓存。</w:t>
+      </w:r>
+      <w:r>
+        <w:t>\</w:t>
+      </w:r>
       <w:bookmarkStart w:id="0" w:name="_GoBack"/>
       <w:bookmarkEnd w:id="0"/>
     </w:p>
-    <w:p/>
     <w:p/>
     <w:p/>
     <w:p/>

</xml_diff>

<commit_message>
Add forced confirmation cache.
</commit_message>
<xml_diff>
--- a/http/cn.docx
+++ b/http/cn.docx
@@ -4801,6 +4801,40 @@
           <w:rFonts w:hint="eastAsia"/>
         </w:rPr>
         <w:t>指令规定不能对请求或响应的任何一部分进行缓存。</w:t>
+      </w:r>
+    </w:p>
+    <w:p/>
+    <w:p>
+      <w:pPr>
+        <w:rPr>
+          <w:rFonts w:hint="eastAsia"/>
+        </w:rPr>
+      </w:pPr>
+      <w:r>
+        <w:rPr>
+          <w:rFonts w:hint="eastAsia"/>
+        </w:rPr>
+        <w:t xml:space="preserve">3.2 </w:t>
+      </w:r>
+      <w:r>
+        <w:rPr>
+          <w:rFonts w:hint="eastAsia"/>
+        </w:rPr>
+        <w:t>强制确认缓存</w:t>
+      </w:r>
+    </w:p>
+    <w:p>
+      <w:r>
+        <w:rPr>
+          <w:rFonts w:hint="eastAsia"/>
+        </w:rPr>
+        <w:t xml:space="preserve">no-cache </w:t>
+      </w:r>
+      <w:r>
+        <w:rPr>
+          <w:rFonts w:hint="eastAsia"/>
+        </w:rPr>
+        <w:t>指令规定缓存服务器需要先向源服务器验证缓存资源的有效性，只有当缓存资源有效才将能使用该缓存对客户端的请求进行响应。</w:t>
       </w:r>
     </w:p>
     <w:p>

</xml_diff>

<commit_message>
Add private and public cache.
</commit_message>
<xml_diff>
--- a/http/cn.docx
+++ b/http/cn.docx
@@ -4835,6 +4835,34 @@
           <w:rFonts w:hint="eastAsia"/>
         </w:rPr>
         <w:t>指令规定缓存服务器需要先向源服务器验证缓存资源的有效性，只有当缓存资源有效才将能使用该缓存对客户端的请求进行响应。</w:t>
+      </w:r>
+    </w:p>
+    <w:p>
+      <w:r>
+        <w:rPr>
+          <w:rFonts w:hint="eastAsia"/>
+        </w:rPr>
+        <w:t xml:space="preserve">3.3 </w:t>
+      </w:r>
+      <w:r>
+        <w:rPr>
+          <w:rFonts w:hint="eastAsia"/>
+        </w:rPr>
+        <w:t>私有缓存和公共缓存</w:t>
+      </w:r>
+    </w:p>
+    <w:p>
+      <w:r>
+        <w:rPr>
+          <w:rFonts w:hint="eastAsia"/>
+        </w:rPr>
+        <w:t xml:space="preserve">private </w:t>
+      </w:r>
+      <w:r>
+        <w:rPr>
+          <w:rFonts w:hint="eastAsia"/>
+        </w:rPr>
+        <w:t>指令规定了将资源作为私有缓存，只能被单独用户所使用，一般存储在用户浏览器中。</w:t>
       </w:r>
     </w:p>
     <w:p>

</xml_diff>

<commit_message>
Add cache expiration mechanism.
</commit_message>
<xml_diff>
--- a/http/cn.docx
+++ b/http/cn.docx
@@ -4866,6 +4866,187 @@
       </w:r>
     </w:p>
     <w:p>
+      <w:pPr>
+        <w:rPr>
+          <w:rFonts w:hint="eastAsia"/>
+        </w:rPr>
+      </w:pPr>
+      <w:r>
+        <w:rPr>
+          <w:rFonts w:hint="eastAsia"/>
+        </w:rPr>
+        <w:t xml:space="preserve">public </w:t>
+      </w:r>
+      <w:r>
+        <w:rPr>
+          <w:rFonts w:hint="eastAsia"/>
+        </w:rPr>
+        <w:t>指令规定了将资源作为公共缓存，可以被多个用户所使用，一般存储在代理服务器中。</w:t>
+      </w:r>
+    </w:p>
+    <w:p>
+      <w:pPr>
+        <w:rPr>
+          <w:rFonts w:hint="eastAsia"/>
+        </w:rPr>
+      </w:pPr>
+    </w:p>
+    <w:p>
+      <w:pPr>
+        <w:rPr>
+          <w:rFonts w:hint="eastAsia"/>
+        </w:rPr>
+      </w:pPr>
+      <w:r>
+        <w:rPr>
+          <w:rFonts w:hint="eastAsia"/>
+        </w:rPr>
+        <w:t xml:space="preserve">3.4 </w:t>
+      </w:r>
+      <w:r>
+        <w:rPr>
+          <w:rFonts w:hint="eastAsia"/>
+        </w:rPr>
+        <w:t>缓存过期机制</w:t>
+      </w:r>
+    </w:p>
+    <w:p>
+      <w:pPr>
+        <w:rPr>
+          <w:rFonts w:hint="eastAsia"/>
+        </w:rPr>
+      </w:pPr>
+      <w:r>
+        <w:rPr>
+          <w:rFonts w:hint="eastAsia"/>
+        </w:rPr>
+        <w:t xml:space="preserve">max-age </w:t>
+      </w:r>
+      <w:r>
+        <w:rPr>
+          <w:rFonts w:hint="eastAsia"/>
+        </w:rPr>
+        <w:t>指令出现在请求报文中，并且缓存资源的缓存时间小于该指令指定的时间，那么就能接受该缓存。</w:t>
+      </w:r>
+    </w:p>
+    <w:p>
+      <w:pPr>
+        <w:rPr>
+          <w:rFonts w:hint="eastAsia"/>
+        </w:rPr>
+      </w:pPr>
+      <w:r>
+        <w:rPr>
+          <w:rFonts w:hint="eastAsia"/>
+        </w:rPr>
+        <w:t xml:space="preserve">max-age </w:t>
+      </w:r>
+      <w:r>
+        <w:rPr>
+          <w:rFonts w:hint="eastAsia"/>
+        </w:rPr>
+        <w:t>指令出现在响应报文中，表示缓存资源在缓存服务器中保存的时间。</w:t>
+      </w:r>
+    </w:p>
+    <w:p>
+      <w:pPr>
+        <w:rPr>
+          <w:rFonts w:hint="eastAsia"/>
+        </w:rPr>
+      </w:pPr>
+      <w:r>
+        <w:rPr>
+          <w:rFonts w:hint="eastAsia"/>
+        </w:rPr>
+        <w:t xml:space="preserve">Expires </w:t>
+      </w:r>
+      <w:r>
+        <w:rPr>
+          <w:rFonts w:hint="eastAsia"/>
+        </w:rPr>
+        <w:t>首部字段也可以用于告知缓存服务器该资源什么时候会过期。</w:t>
+      </w:r>
+    </w:p>
+    <w:p>
+      <w:pPr>
+        <w:rPr>
+          <w:rFonts w:hint="eastAsia"/>
+        </w:rPr>
+      </w:pPr>
+      <w:r>
+        <w:rPr>
+          <w:rFonts w:hint="eastAsia"/>
+        </w:rPr>
+        <w:t>在</w:t>
+      </w:r>
+      <w:r>
+        <w:rPr>
+          <w:rFonts w:hint="eastAsia"/>
+        </w:rPr>
+        <w:t xml:space="preserve"> HTTP/1.1 </w:t>
+      </w:r>
+      <w:r>
+        <w:rPr>
+          <w:rFonts w:hint="eastAsia"/>
+        </w:rPr>
+        <w:t>中，会优先处理</w:t>
+      </w:r>
+      <w:r>
+        <w:rPr>
+          <w:rFonts w:hint="eastAsia"/>
+        </w:rPr>
+        <w:t xml:space="preserve"> max-age </w:t>
+      </w:r>
+      <w:r>
+        <w:rPr>
+          <w:rFonts w:hint="eastAsia"/>
+        </w:rPr>
+        <w:t>指令；</w:t>
+      </w:r>
+    </w:p>
+    <w:p>
+      <w:pPr>
+        <w:rPr>
+          <w:rFonts w:hint="eastAsia"/>
+        </w:rPr>
+      </w:pPr>
+      <w:r>
+        <w:rPr>
+          <w:rFonts w:hint="eastAsia"/>
+        </w:rPr>
+        <w:t>在</w:t>
+      </w:r>
+      <w:r>
+        <w:rPr>
+          <w:rFonts w:hint="eastAsia"/>
+        </w:rPr>
+        <w:t xml:space="preserve"> HTTP/1.0 </w:t>
+      </w:r>
+      <w:r>
+        <w:rPr>
+          <w:rFonts w:hint="eastAsia"/>
+        </w:rPr>
+        <w:t>中，</w:t>
+      </w:r>
+      <w:r>
+        <w:rPr>
+          <w:rFonts w:hint="eastAsia"/>
+        </w:rPr>
+        <w:t xml:space="preserve">max-age </w:t>
+      </w:r>
+      <w:r>
+        <w:rPr>
+          <w:rFonts w:hint="eastAsia"/>
+        </w:rPr>
+        <w:t>指令会被忽略掉。</w:t>
+      </w:r>
+    </w:p>
+    <w:p>
+      <w:pPr>
+        <w:rPr>
+          <w:rFonts w:hint="eastAsia"/>
+        </w:rPr>
+      </w:pPr>
       <w:bookmarkStart w:id="0" w:name="_GoBack"/>
       <w:bookmarkEnd w:id="0"/>
     </w:p>

</xml_diff>

<commit_message>
Add response status code.
</commit_message>
<xml_diff>
--- a/http/cn.docx
+++ b/http/cn.docx
@@ -5828,9 +5828,92 @@
         <w:t>。</w:t>
       </w:r>
     </w:p>
-    <w:p>
+    <w:p/>
+    <w:p>
+      <w:r>
+        <w:rPr>
+          <w:rFonts w:hint="eastAsia"/>
+        </w:rPr>
+        <w:t xml:space="preserve">3. </w:t>
+      </w:r>
+      <w:r>
+        <w:rPr>
+          <w:rFonts w:hint="eastAsia"/>
+        </w:rPr>
+        <w:t>响应状态码</w:t>
+      </w:r>
       <w:bookmarkStart w:id="0" w:name="_GoBack"/>
       <w:bookmarkEnd w:id="0"/>
+    </w:p>
+    <w:p>
+      <w:pPr>
+        <w:rPr>
+          <w:rFonts w:hint="eastAsia"/>
+        </w:rPr>
+      </w:pPr>
+      <w:r>
+        <w:rPr>
+          <w:rFonts w:hint="eastAsia"/>
+        </w:rPr>
+        <w:t>在请求成功的情况下，服务器会返回</w:t>
+      </w:r>
+      <w:r>
+        <w:rPr>
+          <w:rFonts w:hint="eastAsia"/>
+        </w:rPr>
+        <w:t xml:space="preserve"> 206 Partial Content </w:t>
+      </w:r>
+      <w:r>
+        <w:rPr>
+          <w:rFonts w:hint="eastAsia"/>
+        </w:rPr>
+        <w:t>状态码。</w:t>
+      </w:r>
+    </w:p>
+    <w:p>
+      <w:pPr>
+        <w:rPr>
+          <w:rFonts w:hint="eastAsia"/>
+        </w:rPr>
+      </w:pPr>
+      <w:r>
+        <w:rPr>
+          <w:rFonts w:hint="eastAsia"/>
+        </w:rPr>
+        <w:t>在请求的范围越界的情况下，服务器会返回</w:t>
+      </w:r>
+      <w:r>
+        <w:rPr>
+          <w:rFonts w:hint="eastAsia"/>
+        </w:rPr>
+        <w:t xml:space="preserve"> 416 Requested Range Not Satisfiable </w:t>
+      </w:r>
+      <w:r>
+        <w:rPr>
+          <w:rFonts w:hint="eastAsia"/>
+        </w:rPr>
+        <w:t>状态码。</w:t>
+      </w:r>
+    </w:p>
+    <w:p>
+      <w:r>
+        <w:rPr>
+          <w:rFonts w:hint="eastAsia"/>
+        </w:rPr>
+        <w:t>在不支持范围请求的情况下，服务器会返回</w:t>
+      </w:r>
+      <w:r>
+        <w:rPr>
+          <w:rFonts w:hint="eastAsia"/>
+        </w:rPr>
+        <w:t xml:space="preserve"> 200 OK </w:t>
+      </w:r>
+      <w:r>
+        <w:rPr>
+          <w:rFonts w:hint="eastAsia"/>
+        </w:rPr>
+        <w:t>状态码。</w:t>
+      </w:r>
     </w:p>
     <w:p/>
     <w:p/>

</xml_diff>

<commit_message>
Add block transfer coding.
</commit_message>
<xml_diff>
--- a/http/cn.docx
+++ b/http/cn.docx
@@ -5842,80 +5842,104 @@
         </w:rPr>
         <w:t>响应状态码</w:t>
       </w:r>
+    </w:p>
+    <w:p>
+      <w:pPr>
+        <w:rPr>
+          <w:rFonts w:hint="eastAsia"/>
+        </w:rPr>
+      </w:pPr>
+      <w:r>
+        <w:rPr>
+          <w:rFonts w:hint="eastAsia"/>
+        </w:rPr>
+        <w:t>在请求成功的情况下，服务器会返回</w:t>
+      </w:r>
+      <w:r>
+        <w:rPr>
+          <w:rFonts w:hint="eastAsia"/>
+        </w:rPr>
+        <w:t xml:space="preserve"> 206 Partial Content </w:t>
+      </w:r>
+      <w:r>
+        <w:rPr>
+          <w:rFonts w:hint="eastAsia"/>
+        </w:rPr>
+        <w:t>状态码。</w:t>
+      </w:r>
+    </w:p>
+    <w:p>
+      <w:pPr>
+        <w:rPr>
+          <w:rFonts w:hint="eastAsia"/>
+        </w:rPr>
+      </w:pPr>
+      <w:r>
+        <w:rPr>
+          <w:rFonts w:hint="eastAsia"/>
+        </w:rPr>
+        <w:t>在请求的范围越界的情况下，服务器会返回</w:t>
+      </w:r>
+      <w:r>
+        <w:rPr>
+          <w:rFonts w:hint="eastAsia"/>
+        </w:rPr>
+        <w:t xml:space="preserve"> 416 Requested Range Not Satisfiable </w:t>
+      </w:r>
+      <w:r>
+        <w:rPr>
+          <w:rFonts w:hint="eastAsia"/>
+        </w:rPr>
+        <w:t>状态码。</w:t>
+      </w:r>
+    </w:p>
+    <w:p>
+      <w:r>
+        <w:rPr>
+          <w:rFonts w:hint="eastAsia"/>
+        </w:rPr>
+        <w:t>在不支持范围请求的情况下，服务器会返回</w:t>
+      </w:r>
+      <w:r>
+        <w:rPr>
+          <w:rFonts w:hint="eastAsia"/>
+        </w:rPr>
+        <w:t xml:space="preserve"> 200 OK </w:t>
+      </w:r>
+      <w:r>
+        <w:rPr>
+          <w:rFonts w:hint="eastAsia"/>
+        </w:rPr>
+        <w:t>状态码。</w:t>
+      </w:r>
+    </w:p>
+    <w:p/>
+    <w:p>
+      <w:r>
+        <w:rPr>
+          <w:rFonts w:hint="eastAsia"/>
+        </w:rPr>
+        <w:t>分块传输编码</w:t>
+      </w:r>
+    </w:p>
+    <w:p>
+      <w:r>
+        <w:rPr>
+          <w:rFonts w:hint="eastAsia"/>
+        </w:rPr>
+        <w:t>Chunked Transfer Coding</w:t>
+      </w:r>
+      <w:r>
+        <w:rPr>
+          <w:rFonts w:hint="eastAsia"/>
+        </w:rPr>
+        <w:t>，可以把数据分割成多块，让浏览器逐步显示页面。</w:t>
+      </w:r>
+    </w:p>
+    <w:p>
       <w:bookmarkStart w:id="0" w:name="_GoBack"/>
       <w:bookmarkEnd w:id="0"/>
     </w:p>
-    <w:p>
-      <w:pPr>
-        <w:rPr>
-          <w:rFonts w:hint="eastAsia"/>
-        </w:rPr>
-      </w:pPr>
-      <w:r>
-        <w:rPr>
-          <w:rFonts w:hint="eastAsia"/>
-        </w:rPr>
-        <w:t>在请求成功的情况下，服务器会返回</w:t>
-      </w:r>
-      <w:r>
-        <w:rPr>
-          <w:rFonts w:hint="eastAsia"/>
-        </w:rPr>
-        <w:t xml:space="preserve"> 206 Partial Content </w:t>
-      </w:r>
-      <w:r>
-        <w:rPr>
-          <w:rFonts w:hint="eastAsia"/>
-        </w:rPr>
-        <w:t>状态码。</w:t>
-      </w:r>
-    </w:p>
-    <w:p>
-      <w:pPr>
-        <w:rPr>
-          <w:rFonts w:hint="eastAsia"/>
-        </w:rPr>
-      </w:pPr>
-      <w:r>
-        <w:rPr>
-          <w:rFonts w:hint="eastAsia"/>
-        </w:rPr>
-        <w:t>在请求的范围越界的情况下，服务器会返回</w:t>
-      </w:r>
-      <w:r>
-        <w:rPr>
-          <w:rFonts w:hint="eastAsia"/>
-        </w:rPr>
-        <w:t xml:space="preserve"> 416 Requested Range Not Satisfiable </w:t>
-      </w:r>
-      <w:r>
-        <w:rPr>
-          <w:rFonts w:hint="eastAsia"/>
-        </w:rPr>
-        <w:t>状态码。</w:t>
-      </w:r>
-    </w:p>
-    <w:p>
-      <w:r>
-        <w:rPr>
-          <w:rFonts w:hint="eastAsia"/>
-        </w:rPr>
-        <w:t>在不支持范围请求的情况下，服务器会返回</w:t>
-      </w:r>
-      <w:r>
-        <w:rPr>
-          <w:rFonts w:hint="eastAsia"/>
-        </w:rPr>
-        <w:t xml:space="preserve"> 200 OK </w:t>
-      </w:r>
-      <w:r>
-        <w:rPr>
-          <w:rFonts w:hint="eastAsia"/>
-        </w:rPr>
-        <w:t>状态码。</w:t>
-      </w:r>
-    </w:p>
-    <w:p/>
     <w:p/>
     <w:p/>
     <w:p/>

</xml_diff>

<commit_message>
Add the disadvantages of HTTPs.
</commit_message>
<xml_diff>
--- a/http/cn.docx
+++ b/http/cn.docx
@@ -6352,12 +6352,254 @@
         <w:t>缺点：运算速度慢。</w:t>
       </w:r>
     </w:p>
+    <w:p/>
+    <w:p>
+      <w:r>
+        <w:rPr>
+          <w:rFonts w:hint="eastAsia"/>
+        </w:rPr>
+        <w:t xml:space="preserve">3. HTTPs </w:t>
+      </w:r>
+      <w:r>
+        <w:rPr>
+          <w:rFonts w:hint="eastAsia"/>
+        </w:rPr>
+        <w:t>采用的加密方式</w:t>
+      </w:r>
+    </w:p>
+    <w:p>
+      <w:r>
+        <w:rPr>
+          <w:rFonts w:hint="eastAsia"/>
+        </w:rPr>
+        <w:t xml:space="preserve">HTTPs </w:t>
+      </w:r>
+      <w:r>
+        <w:rPr>
+          <w:rFonts w:hint="eastAsia"/>
+        </w:rPr>
+        <w:t>采用混合的加密机制，使用非对称密钥加密用于传输对称密钥来保证传输过程的安全性，之后使用对称密钥加密进行通信来保证通信过程的效率。</w:t>
+      </w:r>
+    </w:p>
+    <w:p/>
+    <w:p>
+      <w:r>
+        <w:rPr>
+          <w:rFonts w:hint="eastAsia"/>
+        </w:rPr>
+        <w:t>认证</w:t>
+      </w:r>
+    </w:p>
+    <w:p>
+      <w:r>
+        <w:rPr>
+          <w:rFonts w:hint="eastAsia"/>
+        </w:rPr>
+        <w:t>通过使用</w:t>
+      </w:r>
+      <w:r>
+        <w:rPr>
+          <w:rFonts w:hint="eastAsia"/>
+        </w:rPr>
+        <w:t xml:space="preserve"> </w:t>
+      </w:r>
+      <w:r>
+        <w:rPr>
+          <w:rFonts w:hint="eastAsia"/>
+        </w:rPr>
+        <w:t>证书</w:t>
+      </w:r>
+      <w:r>
+        <w:rPr>
+          <w:rFonts w:hint="eastAsia"/>
+        </w:rPr>
+        <w:t xml:space="preserve"> </w:t>
+      </w:r>
+      <w:r>
+        <w:rPr>
+          <w:rFonts w:hint="eastAsia"/>
+        </w:rPr>
+        <w:t>来对通信方进行认证。</w:t>
+      </w:r>
+    </w:p>
+    <w:p>
+      <w:r>
+        <w:rPr>
+          <w:rFonts w:hint="eastAsia"/>
+        </w:rPr>
+        <w:t>数字证书认证机构（</w:t>
+      </w:r>
+      <w:r>
+        <w:rPr>
+          <w:rFonts w:hint="eastAsia"/>
+        </w:rPr>
+        <w:t>CA</w:t>
+      </w:r>
+      <w:r>
+        <w:rPr>
+          <w:rFonts w:hint="eastAsia"/>
+        </w:rPr>
+        <w:t>，</w:t>
+      </w:r>
+      <w:r>
+        <w:rPr>
+          <w:rFonts w:hint="eastAsia"/>
+        </w:rPr>
+        <w:t>Certificate Authority</w:t>
+      </w:r>
+      <w:r>
+        <w:rPr>
+          <w:rFonts w:hint="eastAsia"/>
+        </w:rPr>
+        <w:t>）是客户端与服务器双方都可信赖的第三方机构。</w:t>
+      </w:r>
+    </w:p>
+    <w:p>
+      <w:r>
+        <w:rPr>
+          <w:rFonts w:hint="eastAsia"/>
+        </w:rPr>
+        <w:t>服务器的运营人员向</w:t>
+      </w:r>
+      <w:r>
+        <w:rPr>
+          <w:rFonts w:hint="eastAsia"/>
+        </w:rPr>
+        <w:t xml:space="preserve"> CA </w:t>
+      </w:r>
+      <w:r>
+        <w:rPr>
+          <w:rFonts w:hint="eastAsia"/>
+        </w:rPr>
+        <w:t>提出公开密钥的申请，</w:t>
+      </w:r>
+      <w:r>
+        <w:rPr>
+          <w:rFonts w:hint="eastAsia"/>
+        </w:rPr>
+        <w:t xml:space="preserve">CA </w:t>
+      </w:r>
+      <w:r>
+        <w:rPr>
+          <w:rFonts w:hint="eastAsia"/>
+        </w:rPr>
+        <w:t>在判明提出申请者的身份之后，会对已申请的公开密钥做数字签名，然后分配这个已签名的公开密钥，并将该公开密钥放入公开密钥证书后绑定在一起。</w:t>
+      </w:r>
+    </w:p>
+    <w:p>
+      <w:r>
+        <w:rPr>
+          <w:rFonts w:hint="eastAsia"/>
+        </w:rPr>
+        <w:t>进行</w:t>
+      </w:r>
+      <w:r>
+        <w:rPr>
+          <w:rFonts w:hint="eastAsia"/>
+        </w:rPr>
+        <w:t xml:space="preserve"> HTTPs </w:t>
+      </w:r>
+      <w:r>
+        <w:rPr>
+          <w:rFonts w:hint="eastAsia"/>
+        </w:rPr>
+        <w:t>通信时，服务器会把证书发送给客户端。客户端取得其中的公开密钥之后，先使用数字签名进行验证，如果验证通过，就可以开始通信了。</w:t>
+      </w:r>
+    </w:p>
+    <w:p/>
+    <w:p>
+      <w:r>
+        <w:rPr>
+          <w:rFonts w:hint="eastAsia"/>
+        </w:rPr>
+        <w:t>完整性保护</w:t>
+      </w:r>
+    </w:p>
+    <w:p>
+      <w:r>
+        <w:rPr>
+          <w:rFonts w:hint="eastAsia"/>
+        </w:rPr>
+        <w:t xml:space="preserve">SSL </w:t>
+      </w:r>
+      <w:r>
+        <w:rPr>
+          <w:rFonts w:hint="eastAsia"/>
+        </w:rPr>
+        <w:t>提供报文摘要功能来进行完整性保护。</w:t>
+      </w:r>
+    </w:p>
+    <w:p>
+      <w:r>
+        <w:rPr>
+          <w:rFonts w:hint="eastAsia"/>
+        </w:rPr>
+        <w:t xml:space="preserve">HTTP </w:t>
+      </w:r>
+      <w:r>
+        <w:rPr>
+          <w:rFonts w:hint="eastAsia"/>
+        </w:rPr>
+        <w:t>也提供了</w:t>
+      </w:r>
+      <w:r>
+        <w:rPr>
+          <w:rFonts w:hint="eastAsia"/>
+        </w:rPr>
+        <w:t xml:space="preserve"> MD5 </w:t>
+      </w:r>
+      <w:r>
+        <w:rPr>
+          <w:rFonts w:hint="eastAsia"/>
+        </w:rPr>
+        <w:t>报文摘要功能，但不是安全的。例如报文内容被篡改之后，同时重新计算</w:t>
+      </w:r>
+      <w:r>
+        <w:rPr>
+          <w:rFonts w:hint="eastAsia"/>
+        </w:rPr>
+        <w:t xml:space="preserve"> MD5 </w:t>
+      </w:r>
+      <w:r>
+        <w:rPr>
+          <w:rFonts w:hint="eastAsia"/>
+        </w:rPr>
+        <w:t>的值，通信接收方是无法意识到发生了篡改。</w:t>
+      </w:r>
+    </w:p>
+    <w:p>
+      <w:r>
+        <w:rPr>
+          <w:rFonts w:hint="eastAsia"/>
+        </w:rPr>
+        <w:t xml:space="preserve">HTTPs </w:t>
+      </w:r>
+      <w:r>
+        <w:rPr>
+          <w:rFonts w:hint="eastAsia"/>
+        </w:rPr>
+        <w:t>的报文摘要功能之所以安全，是因为它结合了加密和认证这两个操作。试想一下，加密之后的报文，遭到篡改之后，也很难重新计算报文摘要，因为无法轻易获取明文。</w:t>
+      </w:r>
+    </w:p>
+    <w:p/>
     <w:p>
       <w:pPr>
         <w:rPr>
           <w:rFonts w:hint="eastAsia"/>
         </w:rPr>
       </w:pPr>
+      <w:r>
+        <w:rPr>
+          <w:rFonts w:hint="eastAsia"/>
+        </w:rPr>
+        <w:t xml:space="preserve">HTTPs </w:t>
+      </w:r>
+      <w:r>
+        <w:rPr>
+          <w:rFonts w:hint="eastAsia"/>
+        </w:rPr>
+        <w:t>的缺点</w:t>
+      </w:r>
     </w:p>
     <w:p>
       <w:pPr>
@@ -6369,13 +6611,7 @@
         <w:rPr>
           <w:rFonts w:hint="eastAsia"/>
         </w:rPr>
-        <w:t xml:space="preserve">3. HTTPs </w:t>
-      </w:r>
-      <w:r>
-        <w:rPr>
-          <w:rFonts w:hint="eastAsia"/>
-        </w:rPr>
-        <w:t>采用的加密方式</w:t>
+        <w:t>因为需要进行加密解密等过程，因此速度会更慢；</w:t>
       </w:r>
     </w:p>
     <w:p>
@@ -6388,285 +6624,10 @@
         <w:rPr>
           <w:rFonts w:hint="eastAsia"/>
         </w:rPr>
-        <w:t xml:space="preserve">HTTPs </w:t>
-      </w:r>
-      <w:r>
-        <w:rPr>
-          <w:rFonts w:hint="eastAsia"/>
-        </w:rPr>
-        <w:t>采用混合的加密机制，使用非对称密钥加密用于传输对称密钥来保证传输过程的安全性，之后使用对称密钥加密进行通信来保证通信过程的效率。</w:t>
-      </w:r>
-    </w:p>
-    <w:p>
-      <w:pPr>
-        <w:rPr>
-          <w:rFonts w:hint="eastAsia"/>
-        </w:rPr>
-      </w:pPr>
-    </w:p>
-    <w:p>
-      <w:pPr>
-        <w:rPr>
-          <w:rFonts w:hint="eastAsia"/>
-        </w:rPr>
-      </w:pPr>
-      <w:r>
-        <w:rPr>
-          <w:rFonts w:hint="eastAsia"/>
-        </w:rPr>
-        <w:t>认证</w:t>
-      </w:r>
-    </w:p>
-    <w:p>
-      <w:pPr>
-        <w:rPr>
-          <w:rFonts w:hint="eastAsia"/>
-        </w:rPr>
-      </w:pPr>
-      <w:r>
-        <w:rPr>
-          <w:rFonts w:hint="eastAsia"/>
-        </w:rPr>
-        <w:t>通过使用</w:t>
-      </w:r>
-      <w:r>
-        <w:rPr>
-          <w:rFonts w:hint="eastAsia"/>
-        </w:rPr>
-        <w:t xml:space="preserve"> </w:t>
-      </w:r>
-      <w:r>
-        <w:rPr>
-          <w:rFonts w:hint="eastAsia"/>
-        </w:rPr>
-        <w:t>证书</w:t>
-      </w:r>
-      <w:r>
-        <w:rPr>
-          <w:rFonts w:hint="eastAsia"/>
-        </w:rPr>
-        <w:t xml:space="preserve"> </w:t>
-      </w:r>
-      <w:r>
-        <w:rPr>
-          <w:rFonts w:hint="eastAsia"/>
-        </w:rPr>
-        <w:t>来对通信方进行认证。</w:t>
-      </w:r>
-    </w:p>
-    <w:p>
-      <w:pPr>
-        <w:rPr>
-          <w:rFonts w:hint="eastAsia"/>
-        </w:rPr>
-      </w:pPr>
-      <w:r>
-        <w:rPr>
-          <w:rFonts w:hint="eastAsia"/>
-        </w:rPr>
-        <w:t>数字证书认证机构（</w:t>
-      </w:r>
-      <w:r>
-        <w:rPr>
-          <w:rFonts w:hint="eastAsia"/>
-        </w:rPr>
-        <w:t>CA</w:t>
-      </w:r>
-      <w:r>
-        <w:rPr>
-          <w:rFonts w:hint="eastAsia"/>
-        </w:rPr>
-        <w:t>，</w:t>
-      </w:r>
-      <w:r>
-        <w:rPr>
-          <w:rFonts w:hint="eastAsia"/>
-        </w:rPr>
-        <w:t>Certificate Authority</w:t>
-      </w:r>
-      <w:r>
-        <w:rPr>
-          <w:rFonts w:hint="eastAsia"/>
-        </w:rPr>
-        <w:t>）是客户端与服务器双方都可信赖的第三方机构。</w:t>
-      </w:r>
-    </w:p>
-    <w:p>
-      <w:pPr>
-        <w:rPr>
-          <w:rFonts w:hint="eastAsia"/>
-        </w:rPr>
-      </w:pPr>
-      <w:r>
-        <w:rPr>
-          <w:rFonts w:hint="eastAsia"/>
-        </w:rPr>
-        <w:t>服务器的运营人员向</w:t>
-      </w:r>
-      <w:r>
-        <w:rPr>
-          <w:rFonts w:hint="eastAsia"/>
-        </w:rPr>
-        <w:t xml:space="preserve"> CA </w:t>
-      </w:r>
-      <w:r>
-        <w:rPr>
-          <w:rFonts w:hint="eastAsia"/>
-        </w:rPr>
-        <w:t>提出公开密钥的申请，</w:t>
-      </w:r>
-      <w:r>
-        <w:rPr>
-          <w:rFonts w:hint="eastAsia"/>
-        </w:rPr>
-        <w:t xml:space="preserve">CA </w:t>
-      </w:r>
-      <w:r>
-        <w:rPr>
-          <w:rFonts w:hint="eastAsia"/>
-        </w:rPr>
-        <w:t>在判明提出申请者的身份之后，会对已申请的公开密钥做数字签名，然后分配这个已签名的公开密钥，并将该公开密钥放入公开密钥证书后绑定在一起。</w:t>
-      </w:r>
-    </w:p>
-    <w:p>
-      <w:pPr>
-        <w:rPr>
-          <w:rFonts w:hint="eastAsia"/>
-        </w:rPr>
-      </w:pPr>
-      <w:r>
-        <w:rPr>
-          <w:rFonts w:hint="eastAsia"/>
-        </w:rPr>
-        <w:t>进行</w:t>
-      </w:r>
-      <w:r>
-        <w:rPr>
-          <w:rFonts w:hint="eastAsia"/>
-        </w:rPr>
-        <w:t xml:space="preserve"> HTTPs </w:t>
-      </w:r>
-      <w:r>
-        <w:rPr>
-          <w:rFonts w:hint="eastAsia"/>
-        </w:rPr>
-        <w:t>通信时，服务器会把证书发送给客户端。客户端取得其中的公开密钥之后，先使用数字签名进行验证，如果验证通过，就可以开始通信了。</w:t>
-      </w:r>
-    </w:p>
-    <w:p>
-      <w:pPr>
-        <w:rPr>
-          <w:rFonts w:hint="eastAsia"/>
-        </w:rPr>
-      </w:pPr>
-    </w:p>
-    <w:p>
-      <w:pPr>
-        <w:rPr>
-          <w:rFonts w:hint="eastAsia"/>
-        </w:rPr>
-      </w:pPr>
-      <w:r>
-        <w:rPr>
-          <w:rFonts w:hint="eastAsia"/>
-        </w:rPr>
-        <w:t>完整性保护</w:t>
-      </w:r>
-    </w:p>
-    <w:p>
-      <w:pPr>
-        <w:rPr>
-          <w:rFonts w:hint="eastAsia"/>
-        </w:rPr>
-      </w:pPr>
-      <w:r>
-        <w:rPr>
-          <w:rFonts w:hint="eastAsia"/>
-        </w:rPr>
-        <w:t xml:space="preserve">SSL </w:t>
-      </w:r>
-      <w:r>
-        <w:rPr>
-          <w:rFonts w:hint="eastAsia"/>
-        </w:rPr>
-        <w:t>提供报文摘要功能来进行完整性保护。</w:t>
-      </w:r>
-    </w:p>
-    <w:p>
-      <w:pPr>
-        <w:rPr>
-          <w:rFonts w:hint="eastAsia"/>
-        </w:rPr>
-      </w:pPr>
-      <w:r>
-        <w:rPr>
-          <w:rFonts w:hint="eastAsia"/>
-        </w:rPr>
-        <w:t xml:space="preserve">HTTP </w:t>
-      </w:r>
-      <w:r>
-        <w:rPr>
-          <w:rFonts w:hint="eastAsia"/>
-        </w:rPr>
-        <w:t>也提供了</w:t>
-      </w:r>
-      <w:r>
-        <w:rPr>
-          <w:rFonts w:hint="eastAsia"/>
-        </w:rPr>
-        <w:t xml:space="preserve"> MD5 </w:t>
-      </w:r>
-      <w:r>
-        <w:rPr>
-          <w:rFonts w:hint="eastAsia"/>
-        </w:rPr>
-        <w:t>报文摘要功能，但不是安全的。例如报文内容被篡改之后，同时重新计算</w:t>
-      </w:r>
-      <w:r>
-        <w:rPr>
-          <w:rFonts w:hint="eastAsia"/>
-        </w:rPr>
-        <w:t xml:space="preserve"> MD5 </w:t>
-      </w:r>
-      <w:r>
-        <w:rPr>
-          <w:rFonts w:hint="eastAsia"/>
-        </w:rPr>
-        <w:t>的值，通信接收方是无法意识到发生了篡改。</w:t>
-      </w:r>
-    </w:p>
-    <w:p>
-      <w:pPr>
-        <w:rPr>
-          <w:rFonts w:hint="eastAsia"/>
-        </w:rPr>
-      </w:pPr>
-      <w:r>
-        <w:rPr>
-          <w:rFonts w:hint="eastAsia"/>
-        </w:rPr>
-        <w:t xml:space="preserve">HTTPs </w:t>
-      </w:r>
-      <w:r>
-        <w:rPr>
-          <w:rFonts w:hint="eastAsia"/>
-        </w:rPr>
-        <w:t>的报文摘要功能之所以安全，是因为它结合了加密和认证这两个操作。试想一下，加密之后的报文，遭到篡改之后，也很难重新计算报文摘要，因为无法轻易获取明文。</w:t>
-      </w:r>
-    </w:p>
-    <w:p>
-      <w:pPr>
-        <w:rPr>
-          <w:rFonts w:hint="eastAsia"/>
-        </w:rPr>
-      </w:pPr>
-    </w:p>
-    <w:p>
-      <w:pPr>
-        <w:rPr>
-          <w:rFonts w:hint="eastAsia"/>
-        </w:rPr>
-      </w:pPr>
+        <w:t>需要支付证书授权的高额费用。</w:t>
+      </w:r>
+    </w:p>
+    <w:p>
       <w:bookmarkStart w:id="0" w:name="_GoBack"/>
       <w:bookmarkEnd w:id="0"/>
     </w:p>

</xml_diff>

<commit_message>
Add defect of HTTP/1.x.
</commit_message>
<xml_diff>
--- a/http/cn.docx
+++ b/http/cn.docx
@@ -6628,6 +6628,126 @@
       </w:r>
     </w:p>
     <w:p>
+      <w:pPr>
+        <w:rPr>
+          <w:rFonts w:hint="eastAsia"/>
+        </w:rPr>
+      </w:pPr>
+    </w:p>
+    <w:p>
+      <w:pPr>
+        <w:rPr>
+          <w:rFonts w:hint="eastAsia"/>
+        </w:rPr>
+      </w:pPr>
+      <w:r>
+        <w:rPr>
+          <w:rFonts w:hint="eastAsia"/>
+        </w:rPr>
+        <w:t>七、</w:t>
+      </w:r>
+      <w:r>
+        <w:rPr>
+          <w:rFonts w:hint="eastAsia"/>
+        </w:rPr>
+        <w:t>HTTP/2.0</w:t>
+      </w:r>
+    </w:p>
+    <w:p>
+      <w:pPr>
+        <w:rPr>
+          <w:rFonts w:hint="eastAsia"/>
+        </w:rPr>
+      </w:pPr>
+      <w:r>
+        <w:rPr>
+          <w:rFonts w:hint="eastAsia"/>
+        </w:rPr>
+        <w:t xml:space="preserve">HTTP/1.x </w:t>
+      </w:r>
+      <w:r>
+        <w:rPr>
+          <w:rFonts w:hint="eastAsia"/>
+        </w:rPr>
+        <w:t>缺陷</w:t>
+      </w:r>
+    </w:p>
+    <w:p>
+      <w:pPr>
+        <w:rPr>
+          <w:rFonts w:hint="eastAsia"/>
+        </w:rPr>
+      </w:pPr>
+      <w:r>
+        <w:rPr>
+          <w:rFonts w:hint="eastAsia"/>
+        </w:rPr>
+        <w:t xml:space="preserve">HTTP/1.x </w:t>
+      </w:r>
+      <w:r>
+        <w:rPr>
+          <w:rFonts w:hint="eastAsia"/>
+        </w:rPr>
+        <w:t>实现简单是以牺牲性能为代价的：</w:t>
+      </w:r>
+    </w:p>
+    <w:p>
+      <w:pPr>
+        <w:rPr>
+          <w:rFonts w:hint="eastAsia"/>
+        </w:rPr>
+      </w:pPr>
+      <w:r>
+        <w:rPr>
+          <w:rFonts w:hint="eastAsia"/>
+        </w:rPr>
+        <w:t>客户端需要使用多个连接才能实现并发和缩短延迟；</w:t>
+      </w:r>
+    </w:p>
+    <w:p>
+      <w:pPr>
+        <w:rPr>
+          <w:rFonts w:hint="eastAsia"/>
+        </w:rPr>
+      </w:pPr>
+      <w:r>
+        <w:rPr>
+          <w:rFonts w:hint="eastAsia"/>
+        </w:rPr>
+        <w:t>不会压缩请求和响应首部，从而导致不必要的网络流量；</w:t>
+      </w:r>
+    </w:p>
+    <w:p>
+      <w:pPr>
+        <w:rPr>
+          <w:rFonts w:hint="eastAsia"/>
+        </w:rPr>
+      </w:pPr>
+      <w:r>
+        <w:rPr>
+          <w:rFonts w:hint="eastAsia"/>
+        </w:rPr>
+        <w:t>不支持有效的资源优先级，致使底层</w:t>
+      </w:r>
+      <w:r>
+        <w:rPr>
+          <w:rFonts w:hint="eastAsia"/>
+        </w:rPr>
+        <w:t xml:space="preserve"> TCP </w:t>
+      </w:r>
+      <w:r>
+        <w:rPr>
+          <w:rFonts w:hint="eastAsia"/>
+        </w:rPr>
+        <w:t>连接的利用率低下。</w:t>
+      </w:r>
+    </w:p>
+    <w:p>
+      <w:pPr>
+        <w:rPr>
+          <w:rFonts w:hint="eastAsia"/>
+        </w:rPr>
+      </w:pPr>
       <w:bookmarkStart w:id="0" w:name="_GoBack"/>
       <w:bookmarkEnd w:id="0"/>
     </w:p>

</xml_diff>

<commit_message>
Add binary framing layer.
</commit_message>
<xml_diff>
--- a/http/cn.docx
+++ b/http/cn.docx
@@ -6748,8 +6748,197 @@
           <w:rFonts w:hint="eastAsia"/>
         </w:rPr>
       </w:pPr>
+    </w:p>
+    <w:p>
+      <w:pPr>
+        <w:rPr>
+          <w:rFonts w:hint="eastAsia"/>
+        </w:rPr>
+      </w:pPr>
+      <w:r>
+        <w:rPr>
+          <w:rFonts w:hint="eastAsia"/>
+        </w:rPr>
+        <w:t>二进制分帧层</w:t>
+      </w:r>
+    </w:p>
+    <w:p>
+      <w:pPr>
+        <w:rPr>
+          <w:rFonts w:hint="eastAsia"/>
+        </w:rPr>
+      </w:pPr>
+      <w:r>
+        <w:rPr>
+          <w:rFonts w:hint="eastAsia"/>
+        </w:rPr>
+        <w:t xml:space="preserve">HTTP/2.0 </w:t>
+      </w:r>
+      <w:r>
+        <w:rPr>
+          <w:rFonts w:hint="eastAsia"/>
+        </w:rPr>
+        <w:t>将报文分成</w:t>
+      </w:r>
+      <w:r>
+        <w:rPr>
+          <w:rFonts w:hint="eastAsia"/>
+        </w:rPr>
+        <w:t xml:space="preserve"> HEADERS </w:t>
+      </w:r>
+      <w:r>
+        <w:rPr>
+          <w:rFonts w:hint="eastAsia"/>
+        </w:rPr>
+        <w:t>帧和</w:t>
+      </w:r>
+      <w:r>
+        <w:rPr>
+          <w:rFonts w:hint="eastAsia"/>
+        </w:rPr>
+        <w:t xml:space="preserve"> DATA </w:t>
+      </w:r>
+      <w:r>
+        <w:rPr>
+          <w:rFonts w:hint="eastAsia"/>
+        </w:rPr>
+        <w:t>帧，它们都是二进制格式的。</w:t>
+      </w:r>
+    </w:p>
+    <w:p>
+      <w:pPr>
+        <w:rPr>
+          <w:rFonts w:hint="eastAsia"/>
+        </w:rPr>
+      </w:pPr>
+      <w:r>
+        <w:rPr>
+          <w:rFonts w:hint="eastAsia"/>
+        </w:rPr>
+        <w:t>在通信过程中，只会有一个</w:t>
+      </w:r>
+      <w:r>
+        <w:rPr>
+          <w:rFonts w:hint="eastAsia"/>
+        </w:rPr>
+        <w:t xml:space="preserve"> TCP </w:t>
+      </w:r>
+      <w:r>
+        <w:rPr>
+          <w:rFonts w:hint="eastAsia"/>
+        </w:rPr>
+        <w:t>连接存在，它承载了任意数量的双向数据流（</w:t>
+      </w:r>
+      <w:r>
+        <w:rPr>
+          <w:rFonts w:hint="eastAsia"/>
+        </w:rPr>
+        <w:t>Stream</w:t>
+      </w:r>
+      <w:r>
+        <w:rPr>
+          <w:rFonts w:hint="eastAsia"/>
+        </w:rPr>
+        <w:t>）。</w:t>
+      </w:r>
+    </w:p>
+    <w:p>
+      <w:pPr>
+        <w:rPr>
+          <w:rFonts w:hint="eastAsia"/>
+        </w:rPr>
+      </w:pPr>
+      <w:r>
+        <w:rPr>
+          <w:rFonts w:hint="eastAsia"/>
+        </w:rPr>
+        <w:t>一个数据流（</w:t>
+      </w:r>
+      <w:r>
+        <w:rPr>
+          <w:rFonts w:hint="eastAsia"/>
+        </w:rPr>
+        <w:t>Stream</w:t>
+      </w:r>
+      <w:r>
+        <w:rPr>
+          <w:rFonts w:hint="eastAsia"/>
+        </w:rPr>
+        <w:t>）都有一个唯一标识符和可选的优先级信息，用于承载双向信息。</w:t>
+      </w:r>
+    </w:p>
+    <w:p>
+      <w:pPr>
+        <w:rPr>
+          <w:rFonts w:hint="eastAsia"/>
+        </w:rPr>
+      </w:pPr>
+      <w:r>
+        <w:rPr>
+          <w:rFonts w:hint="eastAsia"/>
+        </w:rPr>
+        <w:t>消息（</w:t>
+      </w:r>
+      <w:r>
+        <w:rPr>
+          <w:rFonts w:hint="eastAsia"/>
+        </w:rPr>
+        <w:t>Message</w:t>
+      </w:r>
+      <w:r>
+        <w:rPr>
+          <w:rFonts w:hint="eastAsia"/>
+        </w:rPr>
+        <w:t>）是与逻辑请求或响应对应的完整的一系列帧。</w:t>
+      </w:r>
+    </w:p>
+    <w:p>
+      <w:pPr>
+        <w:rPr>
+          <w:rFonts w:hint="eastAsia"/>
+        </w:rPr>
+      </w:pPr>
+      <w:r>
+        <w:rPr>
+          <w:rFonts w:hint="eastAsia"/>
+        </w:rPr>
+        <w:t>帧（</w:t>
+      </w:r>
+      <w:r>
+        <w:rPr>
+          <w:rFonts w:hint="eastAsia"/>
+        </w:rPr>
+        <w:t>Frame</w:t>
+      </w:r>
+      <w:r>
+        <w:rPr>
+          <w:rFonts w:hint="eastAsia"/>
+        </w:rPr>
+        <w:t>）是最小的通信单位，来自不同数据流的帧可以交错发送，然后再根据每个帧头的数据流标识符重新组装。</w:t>
+      </w:r>
+    </w:p>
+    <w:p>
+      <w:pPr>
+        <w:rPr>
+          <w:rFonts w:hint="eastAsia"/>
+        </w:rPr>
+      </w:pPr>
       <w:bookmarkStart w:id="0" w:name="_GoBack"/>
       <w:bookmarkEnd w:id="0"/>
+    </w:p>
+    <w:p>
+      <w:pPr>
+        <w:rPr>
+          <w:rFonts w:hint="eastAsia"/>
+        </w:rPr>
+      </w:pPr>
+    </w:p>
+    <w:p>
+      <w:pPr>
+        <w:rPr>
+          <w:rFonts w:hint="eastAsia"/>
+        </w:rPr>
+      </w:pPr>
     </w:p>
     <w:p/>
     <w:p/>

</xml_diff>

<commit_message>
Add new features of HTTP/1.1.
</commit_message>
<xml_diff>
--- a/http/cn.docx
+++ b/http/cn.docx
@@ -7086,6 +7086,155 @@
         </w:rPr>
         <w:t>编码对首部字段进行压缩。</w:t>
       </w:r>
+    </w:p>
+    <w:p>
+      <w:pPr>
+        <w:rPr>
+          <w:rFonts w:hint="eastAsia"/>
+        </w:rPr>
+      </w:pPr>
+    </w:p>
+    <w:p>
+      <w:r>
+        <w:rPr>
+          <w:rFonts w:hint="eastAsia"/>
+        </w:rPr>
+        <w:t>八、</w:t>
+      </w:r>
+      <w:r>
+        <w:rPr>
+          <w:rFonts w:hint="eastAsia"/>
+        </w:rPr>
+        <w:t xml:space="preserve">HTTP/1.1 </w:t>
+      </w:r>
+      <w:r>
+        <w:rPr>
+          <w:rFonts w:hint="eastAsia"/>
+        </w:rPr>
+        <w:t>新特性</w:t>
+      </w:r>
+    </w:p>
+    <w:p>
+      <w:pPr>
+        <w:rPr>
+          <w:rFonts w:hint="eastAsia"/>
+        </w:rPr>
+      </w:pPr>
+      <w:r>
+        <w:rPr>
+          <w:rFonts w:hint="eastAsia"/>
+        </w:rPr>
+        <w:t>默认是长连接</w:t>
+      </w:r>
+    </w:p>
+    <w:p>
+      <w:pPr>
+        <w:rPr>
+          <w:rFonts w:hint="eastAsia"/>
+        </w:rPr>
+      </w:pPr>
+      <w:r>
+        <w:rPr>
+          <w:rFonts w:hint="eastAsia"/>
+        </w:rPr>
+        <w:t>支持流水线</w:t>
+      </w:r>
+    </w:p>
+    <w:p>
+      <w:pPr>
+        <w:rPr>
+          <w:rFonts w:hint="eastAsia"/>
+        </w:rPr>
+      </w:pPr>
+      <w:r>
+        <w:rPr>
+          <w:rFonts w:hint="eastAsia"/>
+        </w:rPr>
+        <w:t>支持同时打开多个</w:t>
+      </w:r>
+      <w:r>
+        <w:rPr>
+          <w:rFonts w:hint="eastAsia"/>
+        </w:rPr>
+        <w:t xml:space="preserve"> TCP </w:t>
+      </w:r>
+      <w:r>
+        <w:rPr>
+          <w:rFonts w:hint="eastAsia"/>
+        </w:rPr>
+        <w:t>连接</w:t>
+      </w:r>
+    </w:p>
+    <w:p>
+      <w:pPr>
+        <w:rPr>
+          <w:rFonts w:hint="eastAsia"/>
+        </w:rPr>
+      </w:pPr>
+      <w:r>
+        <w:rPr>
+          <w:rFonts w:hint="eastAsia"/>
+        </w:rPr>
+        <w:t>支持虚拟主机</w:t>
+      </w:r>
+    </w:p>
+    <w:p>
+      <w:pPr>
+        <w:rPr>
+          <w:rFonts w:hint="eastAsia"/>
+        </w:rPr>
+      </w:pPr>
+      <w:r>
+        <w:rPr>
+          <w:rFonts w:hint="eastAsia"/>
+        </w:rPr>
+        <w:t>新增状态码</w:t>
+      </w:r>
+      <w:r>
+        <w:rPr>
+          <w:rFonts w:hint="eastAsia"/>
+        </w:rPr>
+        <w:t xml:space="preserve"> 100</w:t>
+      </w:r>
+    </w:p>
+    <w:p>
+      <w:pPr>
+        <w:rPr>
+          <w:rFonts w:hint="eastAsia"/>
+        </w:rPr>
+      </w:pPr>
+      <w:r>
+        <w:rPr>
+          <w:rFonts w:hint="eastAsia"/>
+        </w:rPr>
+        <w:t>支持分块传输编码</w:t>
+      </w:r>
+    </w:p>
+    <w:p>
+      <w:pPr>
+        <w:rPr>
+          <w:rFonts w:hint="eastAsia"/>
+        </w:rPr>
+      </w:pPr>
+      <w:r>
+        <w:rPr>
+          <w:rFonts w:hint="eastAsia"/>
+        </w:rPr>
+        <w:t>新增缓存处理指令</w:t>
+      </w:r>
+      <w:r>
+        <w:rPr>
+          <w:rFonts w:hint="eastAsia"/>
+        </w:rPr>
+        <w:t xml:space="preserve"> max-age</w:t>
+      </w:r>
+    </w:p>
+    <w:p>
+      <w:pPr>
+        <w:rPr>
+          <w:rFonts w:hint="eastAsia"/>
+        </w:rPr>
+      </w:pPr>
     </w:p>
     <w:p>
       <w:pPr>

</xml_diff>

<commit_message>
Add the effect of GET and POST.
</commit_message>
<xml_diff>
--- a/http/cn.docx
+++ b/http/cn.docx
@@ -7235,6 +7235,87 @@
           <w:rFonts w:hint="eastAsia"/>
         </w:rPr>
       </w:pPr>
+    </w:p>
+    <w:p>
+      <w:pPr>
+        <w:rPr>
+          <w:rFonts w:hint="eastAsia"/>
+        </w:rPr>
+      </w:pPr>
+      <w:r>
+        <w:rPr>
+          <w:rFonts w:hint="eastAsia"/>
+        </w:rPr>
+        <w:t>九、</w:t>
+      </w:r>
+      <w:r>
+        <w:rPr>
+          <w:rFonts w:hint="eastAsia"/>
+        </w:rPr>
+        <w:t xml:space="preserve">GET </w:t>
+      </w:r>
+      <w:r>
+        <w:rPr>
+          <w:rFonts w:hint="eastAsia"/>
+        </w:rPr>
+        <w:t>和</w:t>
+      </w:r>
+      <w:r>
+        <w:rPr>
+          <w:rFonts w:hint="eastAsia"/>
+        </w:rPr>
+        <w:t xml:space="preserve"> POST </w:t>
+      </w:r>
+      <w:r>
+        <w:rPr>
+          <w:rFonts w:hint="eastAsia"/>
+        </w:rPr>
+        <w:t>比较</w:t>
+      </w:r>
+    </w:p>
+    <w:p>
+      <w:pPr>
+        <w:rPr>
+          <w:rFonts w:hint="eastAsia"/>
+        </w:rPr>
+      </w:pPr>
+      <w:r>
+        <w:rPr>
+          <w:rFonts w:hint="eastAsia"/>
+        </w:rPr>
+        <w:t>作用</w:t>
+      </w:r>
+    </w:p>
+    <w:p>
+      <w:pPr>
+        <w:rPr>
+          <w:rFonts w:hint="eastAsia"/>
+        </w:rPr>
+      </w:pPr>
+      <w:r>
+        <w:rPr>
+          <w:rFonts w:hint="eastAsia"/>
+        </w:rPr>
+        <w:t xml:space="preserve">GET </w:t>
+      </w:r>
+      <w:r>
+        <w:rPr>
+          <w:rFonts w:hint="eastAsia"/>
+        </w:rPr>
+        <w:t>用于获取资源，而</w:t>
+      </w:r>
+      <w:r>
+        <w:rPr>
+          <w:rFonts w:hint="eastAsia"/>
+        </w:rPr>
+        <w:t xml:space="preserve"> POST </w:t>
+      </w:r>
+      <w:r>
+        <w:rPr>
+          <w:rFonts w:hint="eastAsia"/>
+        </w:rPr>
+        <w:t>用于传输实体主体。</w:t>
+      </w:r>
     </w:p>
     <w:p>
       <w:pPr>

</xml_diff>